<commit_message>
Update ICD to v0.9
</commit_message>
<xml_diff>
--- a/Documentation/SEDAP-Express ICD v0.9.docx
+++ b/Documentation/SEDAP-Express ICD v0.9.docx
@@ -679,6 +679,7 @@
           <w:lang w:val="en-US"/>
         </w:rPr>
       </w:pPr>
+      <w:proofErr w:type="spellStart"/>
       <w:r>
         <w:rPr>
           <w:rFonts w:ascii="BundesSans Medium" w:hAnsi="BundesSans Medium" w:cs="Segoe UI"/>
@@ -697,6 +698,7 @@
         </w:rPr>
         <w:t>MockUp</w:t>
       </w:r>
+      <w:proofErr w:type="spellEnd"/>
       <w:r>
         <w:rPr>
           <w:rFonts w:ascii="BundesSans Medium" w:hAnsi="BundesSans Medium" w:cs="Segoe UI"/>
@@ -1138,7 +1140,27 @@
           <w:szCs w:val="24"/>
           <w:lang w:val="en-US"/>
         </w:rPr>
-        <w:t>Basic format is CSV using ; (0x3B), with \n (0x10) terminated</w:t>
+        <w:t xml:space="preserve">Basic format is CSV </w:t>
+      </w:r>
+      <w:proofErr w:type="gramStart"/>
+      <w:r>
+        <w:rPr>
+          <w:rFonts w:ascii="BundesSans Medium" w:hAnsi="BundesSans Medium" w:cs="Segoe UI"/>
+          <w:sz w:val="24"/>
+          <w:szCs w:val="24"/>
+          <w:lang w:val="en-US"/>
+        </w:rPr>
+        <w:t>using ;</w:t>
+      </w:r>
+      <w:proofErr w:type="gramEnd"/>
+      <w:r>
+        <w:rPr>
+          <w:rFonts w:ascii="BundesSans Medium" w:hAnsi="BundesSans Medium" w:cs="Segoe UI"/>
+          <w:sz w:val="24"/>
+          <w:szCs w:val="24"/>
+          <w:lang w:val="en-US"/>
+        </w:rPr>
+        <w:t xml:space="preserve"> (0x3B), with \n (0x10) terminated</w:t>
       </w:r>
     </w:p>
     <w:p>
@@ -1186,7 +1208,27 @@
           <w:szCs w:val="24"/>
           <w:lang w:val="en-US"/>
         </w:rPr>
-        <w:t>The messages are human-reable and using the ASCII-table</w:t>
+        <w:t>The messages are human-</w:t>
+      </w:r>
+      <w:proofErr w:type="spellStart"/>
+      <w:r>
+        <w:rPr>
+          <w:rFonts w:ascii="BundesSans Medium" w:hAnsi="BundesSans Medium" w:cs="Segoe UI"/>
+          <w:sz w:val="24"/>
+          <w:szCs w:val="24"/>
+          <w:lang w:val="en-US"/>
+        </w:rPr>
+        <w:t>reable</w:t>
+      </w:r>
+      <w:proofErr w:type="spellEnd"/>
+      <w:r>
+        <w:rPr>
+          <w:rFonts w:ascii="BundesSans Medium" w:hAnsi="BundesSans Medium" w:cs="Segoe UI"/>
+          <w:sz w:val="24"/>
+          <w:szCs w:val="24"/>
+          <w:lang w:val="en-US"/>
+        </w:rPr>
+        <w:t xml:space="preserve"> and using the ASCII-table</w:t>
       </w:r>
     </w:p>
     <w:p>
@@ -1357,7 +1399,27 @@
           <w:szCs w:val="24"/>
           <w:lang w:val="en-US"/>
         </w:rPr>
-        <w:t>If there are only ; characters left in the message, these could be cut off</w:t>
+        <w:t xml:space="preserve">If there are </w:t>
+      </w:r>
+      <w:proofErr w:type="gramStart"/>
+      <w:r>
+        <w:rPr>
+          <w:rFonts w:ascii="BundesSans Medium" w:hAnsi="BundesSans Medium" w:cs="Segoe UI"/>
+          <w:sz w:val="24"/>
+          <w:szCs w:val="24"/>
+          <w:lang w:val="en-US"/>
+        </w:rPr>
+        <w:t>only ;</w:t>
+      </w:r>
+      <w:proofErr w:type="gramEnd"/>
+      <w:r>
+        <w:rPr>
+          <w:rFonts w:ascii="BundesSans Medium" w:hAnsi="BundesSans Medium" w:cs="Segoe UI"/>
+          <w:sz w:val="24"/>
+          <w:szCs w:val="24"/>
+          <w:lang w:val="en-US"/>
+        </w:rPr>
+        <w:t xml:space="preserve"> characters left in the message, these could be cut off</w:t>
       </w:r>
     </w:p>
     <w:p>
@@ -1425,6 +1487,7 @@
         </w:rPr>
         <w:t>SEC/</w:t>
       </w:r>
+      <w:proofErr w:type="spellStart"/>
       <w:r>
         <w:rPr>
           <w:rFonts w:ascii="BundesSans Medium" w:hAnsi="BundesSans Medium" w:cs="Segoe UI"/>
@@ -1441,7 +1504,17 @@
           <w:szCs w:val="24"/>
           <w:lang w:val="en-US"/>
         </w:rPr>
-        <w:t>MockUp/Applications can send and receive at any time</w:t>
+        <w:t>MockUp</w:t>
+      </w:r>
+      <w:proofErr w:type="spellEnd"/>
+      <w:r>
+        <w:rPr>
+          <w:rFonts w:ascii="BundesSans Medium" w:hAnsi="BundesSans Medium" w:cs="Segoe UI"/>
+          <w:sz w:val="24"/>
+          <w:szCs w:val="24"/>
+          <w:lang w:val="en-US"/>
+        </w:rPr>
+        <w:t>/Applications can send and receive at any time</w:t>
       </w:r>
     </w:p>
     <w:p>
@@ -1500,6 +1573,7 @@
         </w:rPr>
         <w:t>SEC/</w:t>
       </w:r>
+      <w:proofErr w:type="spellStart"/>
       <w:r>
         <w:rPr>
           <w:rFonts w:ascii="BundesSans Medium" w:hAnsi="BundesSans Medium" w:cs="Segoe UI"/>
@@ -1516,7 +1590,17 @@
           <w:szCs w:val="24"/>
           <w:lang w:val="en-US"/>
         </w:rPr>
-        <w:t xml:space="preserve">MockUp answers heartbeat also with a heartbeat message (see chapter </w:t>
+        <w:t>MockUp</w:t>
+      </w:r>
+      <w:proofErr w:type="spellEnd"/>
+      <w:r>
+        <w:rPr>
+          <w:rFonts w:ascii="BundesSans Medium" w:hAnsi="BundesSans Medium" w:cs="Segoe UI"/>
+          <w:sz w:val="24"/>
+          <w:szCs w:val="24"/>
+          <w:lang w:val="en-US"/>
+        </w:rPr>
+        <w:t xml:space="preserve"> answers heartbeat also with a heartbeat message (see chapter </w:t>
       </w:r>
       <w:r>
         <w:rPr>
@@ -1661,6 +1745,7 @@
         </w:rPr>
         <w:t>/</w:t>
       </w:r>
+      <w:proofErr w:type="spellStart"/>
       <w:r>
         <w:rPr>
           <w:rFonts w:ascii="BundesSans Medium" w:hAnsi="BundesSans Medium" w:cs="Segoe UI"/>
@@ -1677,7 +1762,17 @@
           <w:szCs w:val="24"/>
           <w:lang w:val="en-US"/>
         </w:rPr>
-        <w:t xml:space="preserve">MockUp </w:t>
+        <w:t>MockUp</w:t>
+      </w:r>
+      <w:proofErr w:type="spellEnd"/>
+      <w:r>
+        <w:rPr>
+          <w:rFonts w:ascii="BundesSans Medium" w:hAnsi="BundesSans Medium" w:cs="Segoe UI"/>
+          <w:sz w:val="24"/>
+          <w:szCs w:val="24"/>
+          <w:lang w:val="en-US"/>
+        </w:rPr>
+        <w:t xml:space="preserve"> </w:t>
       </w:r>
       <w:r>
         <w:rPr>
@@ -1947,7 +2042,27 @@
           <w:szCs w:val="24"/>
           <w:lang w:val="en-US"/>
         </w:rPr>
-        <w:t>Standard Multicast-IPv6-Address is ff02:8:2:19:80::1</w:t>
+        <w:t>Standard Multicast-IPv6-Address is ff</w:t>
+      </w:r>
+      <w:proofErr w:type="gramStart"/>
+      <w:r>
+        <w:rPr>
+          <w:rFonts w:ascii="BundesSans Medium" w:hAnsi="BundesSans Medium" w:cs="Segoe UI"/>
+          <w:sz w:val="24"/>
+          <w:szCs w:val="24"/>
+          <w:lang w:val="en-US"/>
+        </w:rPr>
+        <w:t>02:8:2:19:80</w:t>
+      </w:r>
+      <w:proofErr w:type="gramEnd"/>
+      <w:r>
+        <w:rPr>
+          <w:rFonts w:ascii="BundesSans Medium" w:hAnsi="BundesSans Medium" w:cs="Segoe UI"/>
+          <w:sz w:val="24"/>
+          <w:szCs w:val="24"/>
+          <w:lang w:val="en-US"/>
+        </w:rPr>
+        <w:t>::1</w:t>
       </w:r>
     </w:p>
     <w:p>
@@ -2060,6 +2175,7 @@
         </w:rPr>
         <w:t>EC/</w:t>
       </w:r>
+      <w:proofErr w:type="spellStart"/>
       <w:r>
         <w:rPr>
           <w:rFonts w:ascii="BundesSans Medium" w:hAnsi="BundesSans Medium" w:cs="Segoe UI"/>
@@ -2078,6 +2194,7 @@
         </w:rPr>
         <w:t>MockUp</w:t>
       </w:r>
+      <w:proofErr w:type="spellEnd"/>
       <w:r>
         <w:rPr>
           <w:rFonts w:ascii="BundesSans Medium" w:hAnsi="BundesSans Medium" w:cs="Segoe UI"/>
@@ -2617,6 +2734,7 @@
         </w:rPr>
         <w:t>between SEC/</w:t>
       </w:r>
+      <w:proofErr w:type="spellStart"/>
       <w:r>
         <w:rPr>
           <w:rFonts w:ascii="BundesSans Medium" w:hAnsi="BundesSans Medium" w:cs="Segoe UI"/>
@@ -2639,6 +2757,7 @@
         </w:rPr>
         <w:t>MockUp</w:t>
       </w:r>
+      <w:proofErr w:type="spellEnd"/>
       <w:r>
         <w:rPr>
           <w:rFonts w:ascii="BundesSans Medium" w:hAnsi="BundesSans Medium" w:cs="Segoe UI"/>
@@ -3977,6 +4096,7 @@
         </w:rPr>
         <w:t xml:space="preserve">In the following </w:t>
       </w:r>
+      <w:proofErr w:type="spellStart"/>
       <w:r>
         <w:rPr>
           <w:rFonts w:ascii="BundesSans Medium" w:hAnsi="BundesSans Medium" w:cs="Segoe UI"/>
@@ -3986,6 +4106,7 @@
         </w:rPr>
         <w:t>the</w:t>
       </w:r>
+      <w:proofErr w:type="spellEnd"/>
       <w:r>
         <w:rPr>
           <w:rFonts w:ascii="BundesSans Medium" w:hAnsi="BundesSans Medium" w:cs="Segoe UI"/>
@@ -4887,7 +5008,17 @@
           <w:szCs w:val="24"/>
           <w:lang w:val="en-US"/>
         </w:rPr>
-        <w:t>;5E;661D4410;66A3;R;</w:t>
+        <w:t>;5E;661D4410;66A</w:t>
+      </w:r>
+      <w:proofErr w:type="gramStart"/>
+      <w:r>
+        <w:rPr>
+          <w:rFonts w:ascii="BundesSans Medium" w:hAnsi="BundesSans Medium" w:cs="Segoe UI"/>
+          <w:sz w:val="24"/>
+          <w:szCs w:val="24"/>
+          <w:lang w:val="en-US"/>
+        </w:rPr>
+        <w:t>3;R;</w:t>
       </w:r>
       <w:r>
         <w:rPr>
@@ -4898,6 +5029,7 @@
         </w:rPr>
         <w:t>;</w:t>
       </w:r>
+      <w:proofErr w:type="gramEnd"/>
       <w:r>
         <w:rPr>
           <w:rFonts w:ascii="BundesSans Medium" w:hAnsi="BundesSans Medium" w:cs="Segoe UI"/>
@@ -4968,7 +5100,27 @@
           <w:szCs w:val="24"/>
           <w:lang w:val="en-US"/>
         </w:rPr>
-        <w:t>FGS Bayern;sfspfclff------</w:t>
+        <w:t xml:space="preserve">FGS </w:t>
+      </w:r>
+      <w:proofErr w:type="spellStart"/>
+      <w:r>
+        <w:rPr>
+          <w:rFonts w:ascii="BundesSans Medium" w:hAnsi="BundesSans Medium" w:cs="Segoe UI"/>
+          <w:sz w:val="24"/>
+          <w:szCs w:val="24"/>
+          <w:lang w:val="en-US"/>
+        </w:rPr>
+        <w:t>Bayern;sfspfclff</w:t>
+      </w:r>
+      <w:proofErr w:type="spellEnd"/>
+      <w:r>
+        <w:rPr>
+          <w:rFonts w:ascii="BundesSans Medium" w:hAnsi="BundesSans Medium" w:cs="Segoe UI"/>
+          <w:sz w:val="24"/>
+          <w:szCs w:val="24"/>
+          <w:lang w:val="en-US"/>
+        </w:rPr>
+        <w:t>------</w:t>
       </w:r>
     </w:p>
     <w:p>
@@ -5038,7 +5190,27 @@
           <w:szCs w:val="24"/>
           <w:lang w:val="en-US"/>
         </w:rPr>
-        <w:t>;5E;661D4410;66A3;R;</w:t>
+        <w:t>;5E;661D4410;66A</w:t>
+      </w:r>
+      <w:proofErr w:type="gramStart"/>
+      <w:r>
+        <w:rPr>
+          <w:rFonts w:ascii="BundesSans Medium" w:hAnsi="BundesSans Medium" w:cs="Segoe UI"/>
+          <w:sz w:val="24"/>
+          <w:szCs w:val="24"/>
+          <w:lang w:val="en-US"/>
+        </w:rPr>
+        <w:t>3;R</w:t>
+      </w:r>
+      <w:proofErr w:type="gramEnd"/>
+      <w:r>
+        <w:rPr>
+          <w:rFonts w:ascii="BundesSans Medium" w:hAnsi="BundesSans Medium" w:cs="Segoe UI"/>
+          <w:sz w:val="24"/>
+          <w:szCs w:val="24"/>
+          <w:lang w:val="en-US"/>
+        </w:rPr>
+        <w:t>;</w:t>
       </w:r>
       <w:r>
         <w:rPr>
@@ -6121,6 +6293,7 @@
                 <w:lang w:val="en-US"/>
               </w:rPr>
             </w:pPr>
+            <w:proofErr w:type="spellStart"/>
             <w:r>
               <w:rPr>
                 <w:rFonts w:ascii="BundesSans Medium" w:hAnsi="BundesSans Medium" w:cs="Segoe UI"/>
@@ -6139,6 +6312,7 @@
               </w:rPr>
               <w:t>ontactID</w:t>
             </w:r>
+            <w:proofErr w:type="spellEnd"/>
           </w:p>
         </w:tc>
         <w:tc>
@@ -6208,6 +6382,7 @@
                 <w:lang w:val="en-US"/>
               </w:rPr>
             </w:pPr>
+            <w:proofErr w:type="spellStart"/>
             <w:r>
               <w:rPr>
                 <w:rFonts w:ascii="BundesSans Medium" w:hAnsi="BundesSans Medium" w:cs="Segoe UI"/>
@@ -6226,6 +6401,7 @@
               </w:rPr>
               <w:t>eleteFlag</w:t>
             </w:r>
+            <w:proofErr w:type="spellEnd"/>
           </w:p>
         </w:tc>
         <w:tc>
@@ -6468,7 +6644,17 @@
           <w:szCs w:val="24"/>
           <w:lang w:val="en-US"/>
         </w:rPr>
-        <w:t>66A3;R</w:t>
+        <w:t>66A</w:t>
+      </w:r>
+      <w:proofErr w:type="gramStart"/>
+      <w:r>
+        <w:rPr>
+          <w:rFonts w:ascii="BundesSans Medium" w:hAnsi="BundesSans Medium" w:cs="Segoe UI"/>
+          <w:sz w:val="24"/>
+          <w:szCs w:val="24"/>
+          <w:lang w:val="en-US"/>
+        </w:rPr>
+        <w:t>3;R</w:t>
       </w:r>
       <w:r>
         <w:rPr>
@@ -6488,6 +6674,7 @@
         </w:rPr>
         <w:t>;</w:t>
       </w:r>
+      <w:proofErr w:type="gramEnd"/>
       <w:r>
         <w:rPr>
           <w:rFonts w:ascii="BundesSans Medium" w:hAnsi="BundesSans Medium" w:cs="Segoe UI"/>
@@ -6513,7 +6700,27 @@
           <w:szCs w:val="24"/>
           <w:lang w:val="en-US"/>
         </w:rPr>
-        <w:t>FGS Bayern;sfspfclff------</w:t>
+        <w:t xml:space="preserve">FGS </w:t>
+      </w:r>
+      <w:proofErr w:type="spellStart"/>
+      <w:r>
+        <w:rPr>
+          <w:rFonts w:ascii="BundesSans Medium" w:hAnsi="BundesSans Medium" w:cs="Segoe UI"/>
+          <w:sz w:val="24"/>
+          <w:szCs w:val="24"/>
+          <w:lang w:val="en-US"/>
+        </w:rPr>
+        <w:t>Bayern;sfspfclff</w:t>
+      </w:r>
+      <w:proofErr w:type="spellEnd"/>
+      <w:r>
+        <w:rPr>
+          <w:rFonts w:ascii="BundesSans Medium" w:hAnsi="BundesSans Medium" w:cs="Segoe UI"/>
+          <w:sz w:val="24"/>
+          <w:szCs w:val="24"/>
+          <w:lang w:val="en-US"/>
+        </w:rPr>
+        <w:t>------</w:t>
       </w:r>
     </w:p>
     <w:p>
@@ -6592,7 +6799,17 @@
           <w:szCs w:val="24"/>
           <w:lang w:val="en-US"/>
         </w:rPr>
-        <w:t>66A3</w:t>
+        <w:t>66A</w:t>
+      </w:r>
+      <w:proofErr w:type="gramStart"/>
+      <w:r>
+        <w:rPr>
+          <w:rFonts w:ascii="BundesSans Medium" w:hAnsi="BundesSans Medium" w:cs="Segoe UI"/>
+          <w:sz w:val="24"/>
+          <w:szCs w:val="24"/>
+          <w:lang w:val="en-US"/>
+        </w:rPr>
+        <w:t>3</w:t>
       </w:r>
       <w:r>
         <w:rPr>
@@ -6612,6 +6829,7 @@
         </w:rPr>
         <w:t>U;;</w:t>
       </w:r>
+      <w:proofErr w:type="gramEnd"/>
       <w:r>
         <w:rPr>
           <w:rFonts w:ascii="BundesSans Medium" w:hAnsi="BundesSans Medium" w:cs="Segoe UI"/>
@@ -7185,7 +7403,17 @@
           <w:szCs w:val="24"/>
           <w:lang w:val="en-US"/>
         </w:rPr>
-        <w:t>[°];</w:t>
+        <w:t>[</w:t>
+      </w:r>
+      <w:proofErr w:type="gramStart"/>
+      <w:r>
+        <w:rPr>
+          <w:rFonts w:ascii="BundesSans Medium" w:hAnsi="BundesSans Medium" w:cs="Segoe UI"/>
+          <w:sz w:val="24"/>
+          <w:szCs w:val="24"/>
+          <w:lang w:val="en-US"/>
+        </w:rPr>
+        <w:t>°];</w:t>
       </w:r>
       <w:r>
         <w:rPr>
@@ -7196,6 +7424,7 @@
         </w:rPr>
         <w:t>&lt;</w:t>
       </w:r>
+      <w:proofErr w:type="gramEnd"/>
       <w:r>
         <w:rPr>
           <w:rFonts w:ascii="BundesSans Medium" w:hAnsi="BundesSans Medium" w:cs="Segoe UI"/>
@@ -7613,6 +7842,7 @@
                 <w:lang w:val="en-US"/>
               </w:rPr>
             </w:pPr>
+            <w:proofErr w:type="spellStart"/>
             <w:r>
               <w:rPr>
                 <w:rFonts w:ascii="BundesSans Medium" w:hAnsi="BundesSans Medium" w:cs="Segoe UI"/>
@@ -7622,6 +7852,7 @@
               </w:rPr>
               <w:t>EmissionID</w:t>
             </w:r>
+            <w:proofErr w:type="spellEnd"/>
           </w:p>
         </w:tc>
         <w:tc>
@@ -7746,6 +7977,7 @@
                 <w:lang w:val="en-US"/>
               </w:rPr>
             </w:pPr>
+            <w:proofErr w:type="spellStart"/>
             <w:r>
               <w:rPr>
                 <w:rFonts w:ascii="BundesSans Medium" w:hAnsi="BundesSans Medium" w:cs="Segoe UI"/>
@@ -7764,6 +7996,7 @@
               </w:rPr>
               <w:t>eleteFlag</w:t>
             </w:r>
+            <w:proofErr w:type="spellEnd"/>
           </w:p>
         </w:tc>
         <w:tc>
@@ -7912,6 +8145,7 @@
                 <w:lang w:val="en-US"/>
               </w:rPr>
             </w:pPr>
+            <w:proofErr w:type="spellStart"/>
             <w:r>
               <w:rPr>
                 <w:rFonts w:ascii="BundesSans Medium" w:hAnsi="BundesSans Medium" w:cs="Segoe UI"/>
@@ -7921,6 +8155,7 @@
               </w:rPr>
               <w:t>FreqAgility</w:t>
             </w:r>
+            <w:proofErr w:type="spellEnd"/>
           </w:p>
         </w:tc>
         <w:tc>
@@ -7963,6 +8198,7 @@
                 <w:lang w:val="en-US"/>
               </w:rPr>
             </w:pPr>
+            <w:proofErr w:type="spellStart"/>
             <w:r>
               <w:rPr>
                 <w:rFonts w:ascii="BundesSans Medium" w:hAnsi="BundesSans Medium"/>
@@ -7971,6 +8207,7 @@
               </w:rPr>
               <w:t>Stable_Fixed</w:t>
             </w:r>
+            <w:proofErr w:type="spellEnd"/>
           </w:p>
         </w:tc>
       </w:tr>
@@ -8099,6 +8336,7 @@
                 <w:lang w:val="en-US"/>
               </w:rPr>
             </w:pPr>
+            <w:proofErr w:type="spellStart"/>
             <w:r>
               <w:rPr>
                 <w:rFonts w:ascii="BundesSans Medium" w:hAnsi="BundesSans Medium"/>
@@ -8107,6 +8345,7 @@
               </w:rPr>
               <w:t>Periodic</w:t>
             </w:r>
+            <w:proofErr w:type="spellEnd"/>
           </w:p>
         </w:tc>
       </w:tr>
@@ -8249,16 +8488,26 @@
                 <w:sz w:val="24"/>
                 <w:szCs w:val="24"/>
               </w:rPr>
-              <w:t xml:space="preserve"> h</w:t>
-            </w:r>
+              <w:t xml:space="preserve"> </w:t>
+            </w:r>
+            <w:proofErr w:type="spellStart"/>
             <w:r>
               <w:rPr>
                 <w:rFonts w:ascii="BundesSans Medium" w:hAnsi="BundesSans Medium"/>
                 <w:sz w:val="24"/>
                 <w:szCs w:val="24"/>
               </w:rPr>
+              <w:t>h</w:t>
+            </w:r>
+            <w:r>
+              <w:rPr>
+                <w:rFonts w:ascii="BundesSans Medium" w:hAnsi="BundesSans Medium"/>
+                <w:sz w:val="24"/>
+                <w:szCs w:val="24"/>
+              </w:rPr>
               <w:t>opper</w:t>
             </w:r>
+            <w:proofErr w:type="spellEnd"/>
           </w:p>
         </w:tc>
       </w:tr>
@@ -8344,6 +8593,7 @@
                 <w:lang w:val="en-US"/>
               </w:rPr>
             </w:pPr>
+            <w:proofErr w:type="spellStart"/>
             <w:r>
               <w:rPr>
                 <w:rFonts w:ascii="BundesSans Medium" w:hAnsi="BundesSans Medium" w:cs="Segoe UI"/>
@@ -8353,6 +8603,7 @@
               </w:rPr>
               <w:t>PRFAgility</w:t>
             </w:r>
+            <w:proofErr w:type="spellEnd"/>
           </w:p>
         </w:tc>
         <w:tc>
@@ -8409,16 +8660,26 @@
                 <w:sz w:val="24"/>
                 <w:szCs w:val="24"/>
               </w:rPr>
-              <w:t xml:space="preserve"> p</w:t>
-            </w:r>
+              <w:t xml:space="preserve"> </w:t>
+            </w:r>
+            <w:proofErr w:type="spellStart"/>
             <w:r>
               <w:rPr>
                 <w:rFonts w:ascii="BundesSans Medium" w:hAnsi="BundesSans Medium"/>
                 <w:sz w:val="24"/>
                 <w:szCs w:val="24"/>
               </w:rPr>
+              <w:t>p</w:t>
+            </w:r>
+            <w:r>
+              <w:rPr>
+                <w:rFonts w:ascii="BundesSans Medium" w:hAnsi="BundesSans Medium"/>
+                <w:sz w:val="24"/>
+                <w:szCs w:val="24"/>
+              </w:rPr>
               <w:t>eriodic</w:t>
             </w:r>
+            <w:proofErr w:type="spellEnd"/>
           </w:p>
         </w:tc>
       </w:tr>
@@ -8479,6 +8740,7 @@
                 <w:lang w:val="en-US"/>
               </w:rPr>
             </w:pPr>
+            <w:proofErr w:type="spellStart"/>
             <w:r>
               <w:rPr>
                 <w:rFonts w:ascii="BundesSans Medium" w:hAnsi="BundesSans Medium"/>
@@ -8487,6 +8749,7 @@
               </w:rPr>
               <w:t>Staggered</w:t>
             </w:r>
+            <w:proofErr w:type="spellEnd"/>
           </w:p>
         </w:tc>
       </w:tr>
@@ -8547,6 +8810,7 @@
                 <w:lang w:val="en-US"/>
               </w:rPr>
             </w:pPr>
+            <w:proofErr w:type="spellStart"/>
             <w:r>
               <w:rPr>
                 <w:rFonts w:ascii="BundesSans Medium" w:hAnsi="BundesSans Medium"/>
@@ -8555,6 +8819,7 @@
               </w:rPr>
               <w:t>Jittered</w:t>
             </w:r>
+            <w:proofErr w:type="spellEnd"/>
           </w:p>
         </w:tc>
       </w:tr>
@@ -8615,6 +8880,7 @@
                 <w:lang w:val="en-US"/>
               </w:rPr>
             </w:pPr>
+            <w:proofErr w:type="spellStart"/>
             <w:r>
               <w:rPr>
                 <w:rFonts w:ascii="BundesSans Medium" w:hAnsi="BundesSans Medium"/>
@@ -8623,6 +8889,7 @@
               </w:rPr>
               <w:t>Wobbulated</w:t>
             </w:r>
+            <w:proofErr w:type="spellEnd"/>
           </w:p>
         </w:tc>
       </w:tr>
@@ -8683,6 +8950,7 @@
                 <w:lang w:val="en-US"/>
               </w:rPr>
             </w:pPr>
+            <w:proofErr w:type="spellStart"/>
             <w:r>
               <w:rPr>
                 <w:rFonts w:ascii="BundesSans Medium" w:hAnsi="BundesSans Medium"/>
@@ -8691,6 +8959,7 @@
               </w:rPr>
               <w:t>Sliding</w:t>
             </w:r>
+            <w:proofErr w:type="spellEnd"/>
           </w:p>
         </w:tc>
       </w:tr>
@@ -8751,6 +9020,7 @@
                 <w:lang w:val="en-US"/>
               </w:rPr>
             </w:pPr>
+            <w:proofErr w:type="spellStart"/>
             <w:r>
               <w:rPr>
                 <w:rFonts w:ascii="BundesSans Medium" w:hAnsi="BundesSans Medium"/>
@@ -8759,6 +9029,7 @@
               </w:rPr>
               <w:t>Dwell</w:t>
             </w:r>
+            <w:proofErr w:type="spellEnd"/>
             <w:r>
               <w:rPr>
                 <w:rFonts w:ascii="BundesSans Medium" w:hAnsi="BundesSans Medium"/>
@@ -8835,6 +9106,7 @@
                 <w:lang w:val="en-US"/>
               </w:rPr>
             </w:pPr>
+            <w:proofErr w:type="spellStart"/>
             <w:r>
               <w:rPr>
                 <w:rFonts w:ascii="BundesSans Medium" w:hAnsi="BundesSans Medium"/>
@@ -8851,6 +9123,7 @@
               </w:rPr>
               <w:t>RF</w:t>
             </w:r>
+            <w:proofErr w:type="spellEnd"/>
           </w:p>
         </w:tc>
       </w:tr>
@@ -9063,13 +9336,23 @@
                 <w:szCs w:val="24"/>
               </w:rPr>
             </w:pPr>
+            <w:proofErr w:type="spellStart"/>
             <w:r>
               <w:rPr>
                 <w:rFonts w:ascii="BundesSans Medium" w:hAnsi="BundesSans Medium"/>
                 <w:sz w:val="24"/>
                 <w:szCs w:val="24"/>
               </w:rPr>
-              <w:t>Esm_Beacon/Transponder</w:t>
+              <w:t>Esm_Beacon</w:t>
+            </w:r>
+            <w:proofErr w:type="spellEnd"/>
+            <w:r>
+              <w:rPr>
+                <w:rFonts w:ascii="BundesSans Medium" w:hAnsi="BundesSans Medium"/>
+                <w:sz w:val="24"/>
+                <w:szCs w:val="24"/>
+              </w:rPr>
+              <w:t>/Transponder</w:t>
             </w:r>
           </w:p>
         </w:tc>
@@ -9130,6 +9413,7 @@
                 <w:szCs w:val="24"/>
               </w:rPr>
             </w:pPr>
+            <w:proofErr w:type="spellStart"/>
             <w:r>
               <w:rPr>
                 <w:rFonts w:ascii="BundesSans Medium" w:hAnsi="BundesSans Medium"/>
@@ -9138,6 +9422,7 @@
               </w:rPr>
               <w:t>Esm_Navigation</w:t>
             </w:r>
+            <w:proofErr w:type="spellEnd"/>
           </w:p>
         </w:tc>
       </w:tr>
@@ -9197,6 +9482,7 @@
                 <w:szCs w:val="24"/>
               </w:rPr>
             </w:pPr>
+            <w:proofErr w:type="spellStart"/>
             <w:r>
               <w:rPr>
                 <w:rFonts w:ascii="BundesSans Medium" w:hAnsi="BundesSans Medium"/>
@@ -9205,6 +9491,7 @@
               </w:rPr>
               <w:t>Esm_Voice_Communication</w:t>
             </w:r>
+            <w:proofErr w:type="spellEnd"/>
           </w:p>
         </w:tc>
       </w:tr>
@@ -9264,6 +9551,7 @@
                 <w:szCs w:val="24"/>
               </w:rPr>
             </w:pPr>
+            <w:proofErr w:type="spellStart"/>
             <w:r>
               <w:rPr>
                 <w:rFonts w:ascii="BundesSans Medium" w:hAnsi="BundesSans Medium"/>
@@ -9272,6 +9560,7 @@
               </w:rPr>
               <w:t>Esm_Data_Communication</w:t>
             </w:r>
+            <w:proofErr w:type="spellEnd"/>
           </w:p>
         </w:tc>
       </w:tr>
@@ -9331,6 +9620,7 @@
                 <w:szCs w:val="24"/>
               </w:rPr>
             </w:pPr>
+            <w:proofErr w:type="spellStart"/>
             <w:r>
               <w:rPr>
                 <w:rFonts w:ascii="BundesSans Medium" w:hAnsi="BundesSans Medium"/>
@@ -9339,6 +9629,7 @@
               </w:rPr>
               <w:t>Esm_Radar</w:t>
             </w:r>
+            <w:proofErr w:type="spellEnd"/>
           </w:p>
         </w:tc>
       </w:tr>
@@ -9398,6 +9689,7 @@
                 <w:szCs w:val="24"/>
               </w:rPr>
             </w:pPr>
+            <w:proofErr w:type="spellStart"/>
             <w:r>
               <w:rPr>
                 <w:rFonts w:ascii="BundesSans Medium" w:hAnsi="BundesSans Medium"/>
@@ -9406,6 +9698,7 @@
               </w:rPr>
               <w:t>Esm_Iff</w:t>
             </w:r>
+            <w:proofErr w:type="spellEnd"/>
           </w:p>
         </w:tc>
       </w:tr>
@@ -9465,6 +9758,7 @@
                 <w:szCs w:val="24"/>
               </w:rPr>
             </w:pPr>
+            <w:proofErr w:type="spellStart"/>
             <w:r>
               <w:rPr>
                 <w:rFonts w:ascii="BundesSans Medium" w:hAnsi="BundesSans Medium"/>
@@ -9473,6 +9767,7 @@
               </w:rPr>
               <w:t>Esm_Guidance</w:t>
             </w:r>
+            <w:proofErr w:type="spellEnd"/>
           </w:p>
         </w:tc>
       </w:tr>
@@ -9532,6 +9827,7 @@
                 <w:szCs w:val="24"/>
               </w:rPr>
             </w:pPr>
+            <w:proofErr w:type="spellStart"/>
             <w:r>
               <w:rPr>
                 <w:rFonts w:ascii="BundesSans Medium" w:hAnsi="BundesSans Medium"/>
@@ -9540,6 +9836,7 @@
               </w:rPr>
               <w:t>Esm_Weapon</w:t>
             </w:r>
+            <w:proofErr w:type="spellEnd"/>
           </w:p>
         </w:tc>
       </w:tr>
@@ -9599,6 +9896,7 @@
                 <w:szCs w:val="24"/>
               </w:rPr>
             </w:pPr>
+            <w:proofErr w:type="spellStart"/>
             <w:r>
               <w:rPr>
                 <w:rFonts w:ascii="BundesSans Medium" w:hAnsi="BundesSans Medium"/>
@@ -9607,6 +9905,7 @@
               </w:rPr>
               <w:t>Esm_Jammer</w:t>
             </w:r>
+            <w:proofErr w:type="spellEnd"/>
           </w:p>
         </w:tc>
       </w:tr>
@@ -9666,6 +9965,7 @@
                 <w:szCs w:val="24"/>
               </w:rPr>
             </w:pPr>
+            <w:proofErr w:type="spellStart"/>
             <w:r>
               <w:rPr>
                 <w:rFonts w:ascii="BundesSans Medium" w:hAnsi="BundesSans Medium"/>
@@ -9674,6 +9974,7 @@
               </w:rPr>
               <w:t>Esm_Natural</w:t>
             </w:r>
+            <w:proofErr w:type="spellEnd"/>
           </w:p>
         </w:tc>
       </w:tr>
@@ -9734,6 +10035,7 @@
                 <w:lang w:val="en-US"/>
               </w:rPr>
             </w:pPr>
+            <w:proofErr w:type="spellStart"/>
             <w:r>
               <w:rPr>
                 <w:rFonts w:ascii="BundesSans Medium" w:hAnsi="BundesSans Medium"/>
@@ -9742,6 +10044,7 @@
               </w:rPr>
               <w:t>Acoustic_Object</w:t>
             </w:r>
+            <w:proofErr w:type="spellEnd"/>
           </w:p>
         </w:tc>
       </w:tr>
@@ -9802,6 +10105,7 @@
                 <w:lang w:val="en-US"/>
               </w:rPr>
             </w:pPr>
+            <w:proofErr w:type="spellStart"/>
             <w:r>
               <w:rPr>
                 <w:rFonts w:ascii="BundesSans Medium" w:hAnsi="BundesSans Medium"/>
@@ -9810,6 +10114,7 @@
               </w:rPr>
               <w:t>Acoustic_Submarine</w:t>
             </w:r>
+            <w:proofErr w:type="spellEnd"/>
           </w:p>
         </w:tc>
       </w:tr>
@@ -9870,6 +10175,7 @@
                 <w:lang w:val="en-US"/>
               </w:rPr>
             </w:pPr>
+            <w:proofErr w:type="spellStart"/>
             <w:r>
               <w:rPr>
                 <w:rFonts w:ascii="BundesSans Medium" w:hAnsi="BundesSans Medium"/>
@@ -9878,6 +10184,7 @@
               </w:rPr>
               <w:t>Acoustic_Variable_Depth_Sonar</w:t>
             </w:r>
+            <w:proofErr w:type="spellEnd"/>
           </w:p>
         </w:tc>
       </w:tr>
@@ -9938,6 +10245,7 @@
                 <w:lang w:val="en-US"/>
               </w:rPr>
             </w:pPr>
+            <w:proofErr w:type="spellStart"/>
             <w:r>
               <w:rPr>
                 <w:rFonts w:ascii="BundesSans Medium" w:hAnsi="BundesSans Medium"/>
@@ -9946,6 +10254,7 @@
               </w:rPr>
               <w:t>Acoustic_Array_Sonar</w:t>
             </w:r>
+            <w:proofErr w:type="spellEnd"/>
           </w:p>
         </w:tc>
       </w:tr>
@@ -10006,6 +10315,7 @@
                 <w:lang w:val="en-US"/>
               </w:rPr>
             </w:pPr>
+            <w:proofErr w:type="spellStart"/>
             <w:r>
               <w:rPr>
                 <w:rFonts w:ascii="BundesSans Medium" w:hAnsi="BundesSans Medium"/>
@@ -10014,6 +10324,7 @@
               </w:rPr>
               <w:t>Acoustic_Active_Sonar</w:t>
             </w:r>
+            <w:proofErr w:type="spellEnd"/>
           </w:p>
         </w:tc>
       </w:tr>
@@ -10074,6 +10385,7 @@
                 <w:lang w:val="en-US"/>
               </w:rPr>
             </w:pPr>
+            <w:proofErr w:type="spellStart"/>
             <w:r>
               <w:rPr>
                 <w:rFonts w:ascii="BundesSans Medium" w:hAnsi="BundesSans Medium"/>
@@ -10082,6 +10394,7 @@
               </w:rPr>
               <w:t>Acoustic_Torpedo_Sonar</w:t>
             </w:r>
+            <w:proofErr w:type="spellEnd"/>
           </w:p>
         </w:tc>
       </w:tr>
@@ -10142,6 +10455,7 @@
                 <w:lang w:val="en-US"/>
               </w:rPr>
             </w:pPr>
+            <w:proofErr w:type="spellStart"/>
             <w:r>
               <w:rPr>
                 <w:rFonts w:ascii="BundesSans Medium" w:hAnsi="BundesSans Medium"/>
@@ -10150,6 +10464,7 @@
               </w:rPr>
               <w:t>Acoustic_Buoys_Sonar</w:t>
             </w:r>
+            <w:proofErr w:type="spellEnd"/>
           </w:p>
         </w:tc>
       </w:tr>
@@ -10210,6 +10525,7 @@
                 <w:lang w:val="en-US"/>
               </w:rPr>
             </w:pPr>
+            <w:proofErr w:type="spellStart"/>
             <w:r>
               <w:rPr>
                 <w:rFonts w:ascii="BundesSans Medium" w:hAnsi="BundesSans Medium"/>
@@ -10218,6 +10534,7 @@
               </w:rPr>
               <w:t>Acoustic_Decoy_Signal</w:t>
             </w:r>
+            <w:proofErr w:type="spellEnd"/>
           </w:p>
         </w:tc>
       </w:tr>
@@ -10278,6 +10595,7 @@
                 <w:lang w:val="en-US"/>
               </w:rPr>
             </w:pPr>
+            <w:proofErr w:type="spellStart"/>
             <w:r>
               <w:rPr>
                 <w:rFonts w:ascii="BundesSans Medium" w:hAnsi="BundesSans Medium"/>
@@ -10286,6 +10604,7 @@
               </w:rPr>
               <w:t>Acoustic_Hit_Noise</w:t>
             </w:r>
+            <w:proofErr w:type="spellEnd"/>
           </w:p>
         </w:tc>
       </w:tr>
@@ -10346,6 +10665,7 @@
                 <w:lang w:val="en-US"/>
               </w:rPr>
             </w:pPr>
+            <w:proofErr w:type="spellStart"/>
             <w:r>
               <w:rPr>
                 <w:rFonts w:ascii="BundesSans Medium" w:hAnsi="BundesSans Medium"/>
@@ -10354,6 +10674,7 @@
               </w:rPr>
               <w:t>Acoustic_Propeller_Noise</w:t>
             </w:r>
+            <w:proofErr w:type="spellEnd"/>
           </w:p>
         </w:tc>
       </w:tr>
@@ -10414,6 +10735,7 @@
                 <w:lang w:val="en-US"/>
               </w:rPr>
             </w:pPr>
+            <w:proofErr w:type="spellStart"/>
             <w:r>
               <w:rPr>
                 <w:rFonts w:ascii="BundesSans Medium" w:hAnsi="BundesSans Medium"/>
@@ -10422,6 +10744,7 @@
               </w:rPr>
               <w:t>Acoustic_Underwater_Telephone</w:t>
             </w:r>
+            <w:proofErr w:type="spellEnd"/>
           </w:p>
         </w:tc>
       </w:tr>
@@ -10482,6 +10805,7 @@
                 <w:lang w:val="en-US"/>
               </w:rPr>
             </w:pPr>
+            <w:proofErr w:type="spellStart"/>
             <w:r>
               <w:rPr>
                 <w:rFonts w:ascii="BundesSans Medium" w:hAnsi="BundesSans Medium"/>
@@ -10490,6 +10814,7 @@
               </w:rPr>
               <w:t>Acoustic_Communication</w:t>
             </w:r>
+            <w:proofErr w:type="spellEnd"/>
           </w:p>
         </w:tc>
       </w:tr>
@@ -10550,6 +10875,7 @@
                 <w:lang w:val="en-US"/>
               </w:rPr>
             </w:pPr>
+            <w:proofErr w:type="spellStart"/>
             <w:r>
               <w:rPr>
                 <w:rFonts w:ascii="BundesSans Medium" w:hAnsi="BundesSans Medium"/>
@@ -10558,6 +10884,7 @@
               </w:rPr>
               <w:t>Acoustic_Noise</w:t>
             </w:r>
+            <w:proofErr w:type="spellEnd"/>
           </w:p>
         </w:tc>
       </w:tr>
@@ -10618,6 +10945,7 @@
                 <w:lang w:val="en-US"/>
               </w:rPr>
             </w:pPr>
+            <w:proofErr w:type="spellStart"/>
             <w:r>
               <w:rPr>
                 <w:rFonts w:ascii="BundesSans Medium" w:hAnsi="BundesSans Medium"/>
@@ -10626,6 +10954,7 @@
               </w:rPr>
               <w:t>Laser_Range_Finder</w:t>
             </w:r>
+            <w:proofErr w:type="spellEnd"/>
           </w:p>
         </w:tc>
       </w:tr>
@@ -10686,6 +11015,7 @@
                 <w:lang w:val="en-US"/>
               </w:rPr>
             </w:pPr>
+            <w:proofErr w:type="spellStart"/>
             <w:r>
               <w:rPr>
                 <w:rFonts w:ascii="BundesSans Medium" w:hAnsi="BundesSans Medium"/>
@@ -10694,6 +11024,7 @@
               </w:rPr>
               <w:t>Laser_Designator</w:t>
             </w:r>
+            <w:proofErr w:type="spellEnd"/>
           </w:p>
         </w:tc>
       </w:tr>
@@ -10754,6 +11085,7 @@
                 <w:lang w:val="en-US"/>
               </w:rPr>
             </w:pPr>
+            <w:proofErr w:type="spellStart"/>
             <w:r>
               <w:rPr>
                 <w:rFonts w:ascii="BundesSans Medium" w:hAnsi="BundesSans Medium"/>
@@ -10762,6 +11094,7 @@
               </w:rPr>
               <w:t>Laser_Beam_Rider</w:t>
             </w:r>
+            <w:proofErr w:type="spellEnd"/>
           </w:p>
         </w:tc>
       </w:tr>
@@ -10822,6 +11155,7 @@
                 <w:lang w:val="en-US"/>
               </w:rPr>
             </w:pPr>
+            <w:proofErr w:type="spellStart"/>
             <w:r>
               <w:rPr>
                 <w:rFonts w:ascii="BundesSans Medium" w:hAnsi="BundesSans Medium"/>
@@ -10830,6 +11164,7 @@
               </w:rPr>
               <w:t>Laser_Dazzler</w:t>
             </w:r>
+            <w:proofErr w:type="spellEnd"/>
           </w:p>
         </w:tc>
       </w:tr>
@@ -10890,6 +11225,7 @@
                 <w:lang w:val="en-US"/>
               </w:rPr>
             </w:pPr>
+            <w:proofErr w:type="spellStart"/>
             <w:r>
               <w:rPr>
                 <w:rFonts w:ascii="BundesSans Medium" w:hAnsi="BundesSans Medium"/>
@@ -10898,6 +11234,7 @@
               </w:rPr>
               <w:t>Laser_Lidar</w:t>
             </w:r>
+            <w:proofErr w:type="spellEnd"/>
           </w:p>
         </w:tc>
       </w:tr>
@@ -10956,7 +11293,27 @@
           <w:szCs w:val="24"/>
           <w:lang w:val="en-US"/>
         </w:rPr>
-        <w:t>EMISSION;5E;661D4410;66A3;R;;100;;53.32;8.11;0;54.51;8.15;0;8725000;20000;3;0;2;6</w:t>
+        <w:t>EMISSION;5E;661D4410;66A</w:t>
+      </w:r>
+      <w:proofErr w:type="gramStart"/>
+      <w:r>
+        <w:rPr>
+          <w:rFonts w:ascii="BundesSans Medium" w:hAnsi="BundesSans Medium" w:cs="Segoe UI"/>
+          <w:sz w:val="24"/>
+          <w:szCs w:val="24"/>
+          <w:lang w:val="en-US"/>
+        </w:rPr>
+        <w:t>3;R;;</w:t>
+      </w:r>
+      <w:proofErr w:type="gramEnd"/>
+      <w:r>
+        <w:rPr>
+          <w:rFonts w:ascii="BundesSans Medium" w:hAnsi="BundesSans Medium" w:cs="Segoe UI"/>
+          <w:sz w:val="24"/>
+          <w:szCs w:val="24"/>
+          <w:lang w:val="en-US"/>
+        </w:rPr>
+        <w:t>100;;53.32;8.11;0;54.51;8.15;0;8725000;20000;3;0;2;6</w:t>
       </w:r>
     </w:p>
     <w:p>
@@ -11035,7 +11392,27 @@
           <w:szCs w:val="24"/>
           <w:lang w:val="en-US"/>
         </w:rPr>
-        <w:t>410;66A3;R;;10</w:t>
+        <w:t>410;66A</w:t>
+      </w:r>
+      <w:proofErr w:type="gramStart"/>
+      <w:r>
+        <w:rPr>
+          <w:rFonts w:ascii="BundesSans Medium" w:hAnsi="BundesSans Medium" w:cs="Segoe UI"/>
+          <w:sz w:val="24"/>
+          <w:szCs w:val="24"/>
+          <w:lang w:val="en-US"/>
+        </w:rPr>
+        <w:t>3;R;;</w:t>
+      </w:r>
+      <w:proofErr w:type="gramEnd"/>
+      <w:r>
+        <w:rPr>
+          <w:rFonts w:ascii="BundesSans Medium" w:hAnsi="BundesSans Medium" w:cs="Segoe UI"/>
+          <w:sz w:val="24"/>
+          <w:szCs w:val="24"/>
+          <w:lang w:val="en-US"/>
+        </w:rPr>
+        <w:t>10</w:t>
       </w:r>
       <w:r>
         <w:rPr>
@@ -11660,8 +12037,19 @@
           <w:szCs w:val="24"/>
           <w:lang w:val="en-US"/>
         </w:rPr>
-        <w:t>aterSpeed&gt;[m/s];&lt;</w:t>
-      </w:r>
+        <w:t>aterSpeed&gt;[m/</w:t>
+      </w:r>
+      <w:proofErr w:type="gramStart"/>
+      <w:r>
+        <w:rPr>
+          <w:rFonts w:ascii="BundesSans Medium" w:hAnsi="BundesSans Medium" w:cs="Segoe UI"/>
+          <w:sz w:val="24"/>
+          <w:szCs w:val="24"/>
+          <w:lang w:val="en-US"/>
+        </w:rPr>
+        <w:t>s];&lt;</w:t>
+      </w:r>
+      <w:proofErr w:type="gramEnd"/>
       <w:r>
         <w:rPr>
           <w:rFonts w:ascii="BundesSans Medium" w:hAnsi="BundesSans Medium" w:cs="Segoe UI"/>
@@ -12884,6 +13272,7 @@
                 <w:lang w:val="en-US"/>
               </w:rPr>
             </w:pPr>
+            <w:proofErr w:type="spellStart"/>
             <w:r>
               <w:rPr>
                 <w:rFonts w:ascii="BundesSans Medium" w:hAnsi="BundesSans Medium" w:cs="Segoe UI"/>
@@ -12893,6 +13282,7 @@
               </w:rPr>
               <w:t>HexString</w:t>
             </w:r>
+            <w:proofErr w:type="spellEnd"/>
           </w:p>
         </w:tc>
         <w:tc>
@@ -13042,14 +13432,25 @@
         </w:rPr>
         <w:t xml:space="preserve"> </w:t>
       </w:r>
-      <w:r>
-        <w:rPr>
-          <w:rFonts w:ascii="BundesSans Medium" w:hAnsi="BundesSans Medium" w:cs="Segoe UI"/>
-          <w:sz w:val="24"/>
-          <w:szCs w:val="24"/>
-          <w:lang w:val="en-US"/>
-        </w:rPr>
-        <w:t>TEXT;D3;661D44</w:t>
+      <w:proofErr w:type="gramStart"/>
+      <w:r>
+        <w:rPr>
+          <w:rFonts w:ascii="BundesSans Medium" w:hAnsi="BundesSans Medium" w:cs="Segoe UI"/>
+          <w:sz w:val="24"/>
+          <w:szCs w:val="24"/>
+          <w:lang w:val="en-US"/>
+        </w:rPr>
+        <w:t>TEXT;D</w:t>
+      </w:r>
+      <w:proofErr w:type="gramEnd"/>
+      <w:r>
+        <w:rPr>
+          <w:rFonts w:ascii="BundesSans Medium" w:hAnsi="BundesSans Medium" w:cs="Segoe UI"/>
+          <w:sz w:val="24"/>
+          <w:szCs w:val="24"/>
+          <w:lang w:val="en-US"/>
+        </w:rPr>
+        <w:t>3;661D44</w:t>
       </w:r>
       <w:r>
         <w:rPr>
@@ -13218,6 +13619,7 @@
         </w:rPr>
         <w:t xml:space="preserve">: </w:t>
       </w:r>
+      <w:proofErr w:type="gramStart"/>
       <w:r>
         <w:rPr>
           <w:rFonts w:ascii="BundesSans Medium" w:hAnsi="BundesSans Medium" w:cs="Segoe UI"/>
@@ -13227,6 +13629,7 @@
         </w:rPr>
         <w:t>TEXT;D</w:t>
       </w:r>
+      <w:proofErr w:type="gramEnd"/>
       <w:r>
         <w:rPr>
           <w:rFonts w:ascii="BundesSans Medium" w:hAnsi="BundesSans Medium" w:cs="Segoe UI"/>
@@ -13315,6 +13718,7 @@
         </w:rPr>
         <w:t xml:space="preserve">: </w:t>
       </w:r>
+      <w:proofErr w:type="gramStart"/>
       <w:r>
         <w:rPr>
           <w:rFonts w:ascii="BundesSans Medium" w:hAnsi="BundesSans Medium" w:cs="Segoe UI"/>
@@ -13324,6 +13728,7 @@
         </w:rPr>
         <w:t>TEXT;D</w:t>
       </w:r>
+      <w:proofErr w:type="gramEnd"/>
       <w:r>
         <w:rPr>
           <w:rFonts w:ascii="BundesSans Medium" w:hAnsi="BundesSans Medium" w:cs="Segoe UI"/>
@@ -13525,6 +13930,35 @@
         </w:rPr>
         <w:t>for one specific or all possible recipients.</w:t>
       </w:r>
+      <w:r>
+        <w:rPr>
+          <w:rFonts w:ascii="BundesSans Medium" w:hAnsi="BundesSans Medium" w:cs="Segoe UI"/>
+          <w:sz w:val="24"/>
+          <w:szCs w:val="24"/>
+          <w:lang w:val="en-US"/>
+        </w:rPr>
+        <w:t xml:space="preserve"> Which camera is assigned to which number and what camera modes are available have to be defined specifically for every use case depending on the sensor </w:t>
+      </w:r>
+      <w:proofErr w:type="gramStart"/>
+      <w:r>
+        <w:rPr>
+          <w:rFonts w:ascii="BundesSans Medium" w:hAnsi="BundesSans Medium" w:cs="Segoe UI"/>
+          <w:sz w:val="24"/>
+          <w:szCs w:val="24"/>
+          <w:lang w:val="en-US"/>
+        </w:rPr>
+        <w:t>platform.</w:t>
+      </w:r>
+      <w:proofErr w:type="gramEnd"/>
+      <w:r>
+        <w:rPr>
+          <w:rFonts w:ascii="BundesSans Medium" w:hAnsi="BundesSans Medium" w:cs="Segoe UI"/>
+          <w:sz w:val="24"/>
+          <w:szCs w:val="24"/>
+          <w:lang w:val="en-US"/>
+        </w:rPr>
+        <w:t xml:space="preserve"> The same is applies for the kind of action.</w:t>
+      </w:r>
     </w:p>
     <w:p>
       <w:pPr>
@@ -13792,7 +14226,17 @@
           <w:szCs w:val="24"/>
           <w:lang w:val="en-US"/>
         </w:rPr>
-        <w:t>dditional c</w:t>
+        <w:t xml:space="preserve">dditional </w:t>
+      </w:r>
+      <w:proofErr w:type="spellStart"/>
+      <w:r>
+        <w:rPr>
+          <w:rFonts w:ascii="BundesSans Medium" w:hAnsi="BundesSans Medium" w:cs="Segoe UI"/>
+          <w:sz w:val="24"/>
+          <w:szCs w:val="24"/>
+          <w:lang w:val="en-US"/>
+        </w:rPr>
+        <w:t>c</w:t>
       </w:r>
       <w:r>
         <w:rPr>
@@ -13810,7 +14254,17 @@
           <w:szCs w:val="24"/>
           <w:lang w:val="en-US"/>
         </w:rPr>
-        <w:t>d-</w:t>
+        <w:t>d</w:t>
+      </w:r>
+      <w:proofErr w:type="spellEnd"/>
+      <w:r>
+        <w:rPr>
+          <w:rFonts w:ascii="BundesSans Medium" w:hAnsi="BundesSans Medium" w:cs="Segoe UI"/>
+          <w:sz w:val="24"/>
+          <w:szCs w:val="24"/>
+          <w:lang w:val="en-US"/>
+        </w:rPr>
+        <w:t>-</w:t>
       </w:r>
       <w:r>
         <w:rPr>
@@ -13922,6 +14376,7 @@
                 <w:lang w:val="en-US"/>
               </w:rPr>
             </w:pPr>
+            <w:proofErr w:type="spellStart"/>
             <w:r>
               <w:rPr>
                 <w:rFonts w:ascii="BundesSans Medium" w:hAnsi="BundesSans Medium" w:cs="Segoe UI"/>
@@ -13931,6 +14386,7 @@
               </w:rPr>
               <w:t>HexString</w:t>
             </w:r>
+            <w:proofErr w:type="spellEnd"/>
           </w:p>
         </w:tc>
         <w:tc>
@@ -14011,6 +14467,7 @@
                 <w:lang w:val="en-US"/>
               </w:rPr>
             </w:pPr>
+            <w:proofErr w:type="spellStart"/>
             <w:r>
               <w:rPr>
                 <w:rFonts w:ascii="BundesSans Medium" w:hAnsi="BundesSans Medium" w:cs="Segoe UI"/>
@@ -14047,6 +14504,7 @@
               </w:rPr>
               <w:t>e</w:t>
             </w:r>
+            <w:proofErr w:type="spellEnd"/>
           </w:p>
         </w:tc>
         <w:tc>
@@ -14106,6 +14564,15 @@
                 <w:lang w:val="en-US"/>
               </w:rPr>
               <w:t>ower off device</w:t>
+            </w:r>
+            <w:r>
+              <w:rPr>
+                <w:rFonts w:ascii="BundesSans Medium" w:hAnsi="BundesSans Medium" w:cs="Segoe UI"/>
+                <w:sz w:val="24"/>
+                <w:szCs w:val="24"/>
+                <w:lang w:val="en-US"/>
+              </w:rPr>
+              <w:t>: &lt;Unix time stamp&gt;(opt)</w:t>
             </w:r>
           </w:p>
         </w:tc>
@@ -14186,6 +14653,15 @@
               </w:rPr>
               <w:t>estart device</w:t>
             </w:r>
+            <w:r>
+              <w:rPr>
+                <w:rFonts w:ascii="BundesSans Medium" w:hAnsi="BundesSans Medium" w:cs="Segoe UI"/>
+                <w:sz w:val="24"/>
+                <w:szCs w:val="24"/>
+                <w:lang w:val="en-US"/>
+              </w:rPr>
+              <w:t>: &lt;Unix time stamp&gt;(opt)</w:t>
+            </w:r>
           </w:p>
         </w:tc>
       </w:tr>
@@ -14253,34 +14729,16 @@
                 <w:szCs w:val="24"/>
                 <w:lang w:val="en-US"/>
               </w:rPr>
-              <w:t xml:space="preserve">Set device into standby, Optional </w:t>
-            </w:r>
-            <w:r>
-              <w:rPr>
-                <w:rFonts w:ascii="BundesSans Medium" w:hAnsi="BundesSans Medium" w:cs="Segoe UI"/>
-                <w:sz w:val="24"/>
-                <w:szCs w:val="24"/>
-                <w:lang w:val="en-US"/>
-              </w:rPr>
-              <w:t>Unix</w:t>
-            </w:r>
-            <w:r>
-              <w:rPr>
-                <w:rFonts w:ascii="BundesSans Medium" w:hAnsi="BundesSans Medium" w:cs="Segoe UI"/>
-                <w:sz w:val="24"/>
-                <w:szCs w:val="24"/>
-                <w:lang w:val="en-US"/>
-              </w:rPr>
-              <w:t xml:space="preserve"> time stamp</w:t>
-            </w:r>
-            <w:r>
-              <w:rPr>
-                <w:rFonts w:ascii="BundesSans Medium" w:hAnsi="BundesSans Medium" w:cs="Segoe UI"/>
-                <w:sz w:val="24"/>
-                <w:szCs w:val="24"/>
-                <w:lang w:val="en-US"/>
-              </w:rPr>
-              <w:t xml:space="preserve"> for wake up</w:t>
+              <w:t>Set device into standby</w:t>
+            </w:r>
+            <w:r>
+              <w:rPr>
+                <w:rFonts w:ascii="BundesSans Medium" w:hAnsi="BundesSans Medium" w:cs="Segoe UI"/>
+                <w:sz w:val="24"/>
+                <w:szCs w:val="24"/>
+                <w:lang w:val="en-US"/>
+              </w:rPr>
+              <w:t>: &lt;Unix time stamp&gt;(opt)</w:t>
             </w:r>
           </w:p>
         </w:tc>
@@ -14445,7 +14903,25 @@
                 <w:szCs w:val="24"/>
                 <w:lang w:val="en-US"/>
               </w:rPr>
-              <w:t xml:space="preserve">IP of </w:t>
+              <w:t>IP</w:t>
+            </w:r>
+            <w:r>
+              <w:rPr>
+                <w:rFonts w:ascii="BundesSans Medium" w:hAnsi="BundesSans Medium" w:cs="Segoe UI"/>
+                <w:sz w:val="24"/>
+                <w:szCs w:val="24"/>
+                <w:lang w:val="en-US"/>
+              </w:rPr>
+              <w:t>/Hostname</w:t>
+            </w:r>
+            <w:r>
+              <w:rPr>
+                <w:rFonts w:ascii="BundesSans Medium" w:hAnsi="BundesSans Medium" w:cs="Segoe UI"/>
+                <w:sz w:val="24"/>
+                <w:szCs w:val="24"/>
+                <w:lang w:val="en-US"/>
+              </w:rPr>
+              <w:t xml:space="preserve"> of </w:t>
             </w:r>
             <w:r>
               <w:rPr>
@@ -14664,7 +15140,17 @@
                 <w:szCs w:val="24"/>
                 <w:lang w:val="en-US"/>
               </w:rPr>
-              <w:t>&gt;[°]</w:t>
+              <w:t>&gt;[</w:t>
+            </w:r>
+            <w:proofErr w:type="gramStart"/>
+            <w:r>
+              <w:rPr>
+                <w:rFonts w:ascii="BundesSans Medium" w:hAnsi="BundesSans Medium" w:cs="Segoe UI"/>
+                <w:sz w:val="24"/>
+                <w:szCs w:val="24"/>
+                <w:lang w:val="en-US"/>
+              </w:rPr>
+              <w:t>°]</w:t>
             </w:r>
             <w:r>
               <w:rPr>
@@ -14682,7 +15168,17 @@
                 <w:szCs w:val="24"/>
                 <w:lang w:val="en-US"/>
               </w:rPr>
-              <w:t>&lt;Long</w:t>
+              <w:t>&lt;</w:t>
+            </w:r>
+            <w:proofErr w:type="gramEnd"/>
+            <w:r>
+              <w:rPr>
+                <w:rFonts w:ascii="BundesSans Medium" w:hAnsi="BundesSans Medium" w:cs="Segoe UI"/>
+                <w:sz w:val="24"/>
+                <w:szCs w:val="24"/>
+                <w:lang w:val="en-US"/>
+              </w:rPr>
+              <w:t>Long</w:t>
             </w:r>
             <w:r>
               <w:rPr>
@@ -14877,6 +15373,71 @@
                 <w:szCs w:val="24"/>
                 <w:lang w:val="en-US"/>
               </w:rPr>
+              <w:t>[</w:t>
+            </w:r>
+            <w:proofErr w:type="gramStart"/>
+            <w:r>
+              <w:rPr>
+                <w:rFonts w:ascii="BundesSans Medium" w:hAnsi="BundesSans Medium" w:cs="Segoe UI"/>
+                <w:sz w:val="24"/>
+                <w:szCs w:val="24"/>
+                <w:lang w:val="en-US"/>
+              </w:rPr>
+              <w:t>°]</w:t>
+            </w:r>
+            <w:r>
+              <w:rPr>
+                <w:rFonts w:ascii="BundesSans Medium" w:hAnsi="BundesSans Medium" w:cs="Segoe UI"/>
+                <w:sz w:val="24"/>
+                <w:szCs w:val="24"/>
+                <w:lang w:val="en-US"/>
+              </w:rPr>
+              <w:t>;</w:t>
+            </w:r>
+            <w:r>
+              <w:rPr>
+                <w:rFonts w:ascii="BundesSans Medium" w:hAnsi="BundesSans Medium" w:cs="Segoe UI"/>
+                <w:sz w:val="24"/>
+                <w:szCs w:val="24"/>
+                <w:lang w:val="en-US"/>
+              </w:rPr>
+              <w:t>&lt;</w:t>
+            </w:r>
+            <w:proofErr w:type="gramEnd"/>
+            <w:r>
+              <w:rPr>
+                <w:rFonts w:ascii="BundesSans Medium" w:hAnsi="BundesSans Medium" w:cs="Segoe UI"/>
+                <w:sz w:val="24"/>
+                <w:szCs w:val="24"/>
+                <w:lang w:val="en-US"/>
+              </w:rPr>
+              <w:t>Long</w:t>
+            </w:r>
+            <w:r>
+              <w:rPr>
+                <w:rFonts w:ascii="BundesSans Medium" w:hAnsi="BundesSans Medium" w:cs="Segoe UI"/>
+                <w:sz w:val="24"/>
+                <w:szCs w:val="24"/>
+                <w:lang w:val="en-US"/>
+              </w:rPr>
+              <w:t>itude1</w:t>
+            </w:r>
+            <w:r>
+              <w:rPr>
+                <w:rFonts w:ascii="BundesSans Medium" w:hAnsi="BundesSans Medium" w:cs="Segoe UI"/>
+                <w:sz w:val="24"/>
+                <w:szCs w:val="24"/>
+                <w:lang w:val="en-US"/>
+              </w:rPr>
+              <w:t>&gt;</w:t>
+            </w:r>
+            <w:r>
+              <w:rPr>
+                <w:rFonts w:ascii="BundesSans Medium" w:hAnsi="BundesSans Medium" w:cs="Segoe UI"/>
+                <w:sz w:val="24"/>
+                <w:szCs w:val="24"/>
+                <w:lang w:val="en-US"/>
+              </w:rPr>
               <w:t>[°]</w:t>
             </w:r>
             <w:r>
@@ -14895,6 +15456,51 @@
                 <w:szCs w:val="24"/>
                 <w:lang w:val="en-US"/>
               </w:rPr>
+              <w:t>&lt;Lati</w:t>
+            </w:r>
+            <w:r>
+              <w:rPr>
+                <w:rFonts w:ascii="BundesSans Medium" w:hAnsi="BundesSans Medium" w:cs="Segoe UI"/>
+                <w:sz w:val="24"/>
+                <w:szCs w:val="24"/>
+                <w:lang w:val="en-US"/>
+              </w:rPr>
+              <w:t>tude2</w:t>
+            </w:r>
+            <w:r>
+              <w:rPr>
+                <w:rFonts w:ascii="BundesSans Medium" w:hAnsi="BundesSans Medium" w:cs="Segoe UI"/>
+                <w:sz w:val="24"/>
+                <w:szCs w:val="24"/>
+                <w:lang w:val="en-US"/>
+              </w:rPr>
+              <w:t>&gt;</w:t>
+            </w:r>
+            <w:r>
+              <w:rPr>
+                <w:rFonts w:ascii="BundesSans Medium" w:hAnsi="BundesSans Medium" w:cs="Segoe UI"/>
+                <w:sz w:val="24"/>
+                <w:szCs w:val="24"/>
+                <w:lang w:val="en-US"/>
+              </w:rPr>
+              <w:t>[°]</w:t>
+            </w:r>
+            <w:r>
+              <w:rPr>
+                <w:rFonts w:ascii="BundesSans Medium" w:hAnsi="BundesSans Medium" w:cs="Segoe UI"/>
+                <w:sz w:val="24"/>
+                <w:szCs w:val="24"/>
+                <w:lang w:val="en-US"/>
+              </w:rPr>
+              <w:t>;</w:t>
+            </w:r>
+            <w:r>
+              <w:rPr>
+                <w:rFonts w:ascii="BundesSans Medium" w:hAnsi="BundesSans Medium" w:cs="Segoe UI"/>
+                <w:sz w:val="24"/>
+                <w:szCs w:val="24"/>
+                <w:lang w:val="en-US"/>
+              </w:rPr>
               <w:t>&lt;Long</w:t>
             </w:r>
             <w:r>
@@ -14904,7 +15510,7 @@
                 <w:szCs w:val="24"/>
                 <w:lang w:val="en-US"/>
               </w:rPr>
-              <w:t>itude1</w:t>
+              <w:t>itude2</w:t>
             </w:r>
             <w:r>
               <w:rPr>
@@ -14940,96 +15546,6 @@
                 <w:szCs w:val="24"/>
                 <w:lang w:val="en-US"/>
               </w:rPr>
-              <w:t>&lt;Lati</w:t>
-            </w:r>
-            <w:r>
-              <w:rPr>
-                <w:rFonts w:ascii="BundesSans Medium" w:hAnsi="BundesSans Medium" w:cs="Segoe UI"/>
-                <w:sz w:val="24"/>
-                <w:szCs w:val="24"/>
-                <w:lang w:val="en-US"/>
-              </w:rPr>
-              <w:t>tude2</w:t>
-            </w:r>
-            <w:r>
-              <w:rPr>
-                <w:rFonts w:ascii="BundesSans Medium" w:hAnsi="BundesSans Medium" w:cs="Segoe UI"/>
-                <w:sz w:val="24"/>
-                <w:szCs w:val="24"/>
-                <w:lang w:val="en-US"/>
-              </w:rPr>
-              <w:t>&gt;</w:t>
-            </w:r>
-            <w:r>
-              <w:rPr>
-                <w:rFonts w:ascii="BundesSans Medium" w:hAnsi="BundesSans Medium" w:cs="Segoe UI"/>
-                <w:sz w:val="24"/>
-                <w:szCs w:val="24"/>
-                <w:lang w:val="en-US"/>
-              </w:rPr>
-              <w:t>[°]</w:t>
-            </w:r>
-            <w:r>
-              <w:rPr>
-                <w:rFonts w:ascii="BundesSans Medium" w:hAnsi="BundesSans Medium" w:cs="Segoe UI"/>
-                <w:sz w:val="24"/>
-                <w:szCs w:val="24"/>
-                <w:lang w:val="en-US"/>
-              </w:rPr>
-              <w:t>;</w:t>
-            </w:r>
-            <w:r>
-              <w:rPr>
-                <w:rFonts w:ascii="BundesSans Medium" w:hAnsi="BundesSans Medium" w:cs="Segoe UI"/>
-                <w:sz w:val="24"/>
-                <w:szCs w:val="24"/>
-                <w:lang w:val="en-US"/>
-              </w:rPr>
-              <w:t>&lt;Long</w:t>
-            </w:r>
-            <w:r>
-              <w:rPr>
-                <w:rFonts w:ascii="BundesSans Medium" w:hAnsi="BundesSans Medium" w:cs="Segoe UI"/>
-                <w:sz w:val="24"/>
-                <w:szCs w:val="24"/>
-                <w:lang w:val="en-US"/>
-              </w:rPr>
-              <w:t>itude2</w:t>
-            </w:r>
-            <w:r>
-              <w:rPr>
-                <w:rFonts w:ascii="BundesSans Medium" w:hAnsi="BundesSans Medium" w:cs="Segoe UI"/>
-                <w:sz w:val="24"/>
-                <w:szCs w:val="24"/>
-                <w:lang w:val="en-US"/>
-              </w:rPr>
-              <w:t>&gt;</w:t>
-            </w:r>
-            <w:r>
-              <w:rPr>
-                <w:rFonts w:ascii="BundesSans Medium" w:hAnsi="BundesSans Medium" w:cs="Segoe UI"/>
-                <w:sz w:val="24"/>
-                <w:szCs w:val="24"/>
-                <w:lang w:val="en-US"/>
-              </w:rPr>
-              <w:t>[°]</w:t>
-            </w:r>
-            <w:r>
-              <w:rPr>
-                <w:rFonts w:ascii="BundesSans Medium" w:hAnsi="BundesSans Medium" w:cs="Segoe UI"/>
-                <w:sz w:val="24"/>
-                <w:szCs w:val="24"/>
-                <w:lang w:val="en-US"/>
-              </w:rPr>
-              <w:t>;</w:t>
-            </w:r>
-            <w:r>
-              <w:rPr>
-                <w:rFonts w:ascii="BundesSans Medium" w:hAnsi="BundesSans Medium" w:cs="Segoe UI"/>
-                <w:sz w:val="24"/>
-                <w:szCs w:val="24"/>
-                <w:lang w:val="en-US"/>
-              </w:rPr>
               <w:t>&lt;</w:t>
             </w:r>
             <w:r>
@@ -15039,7 +15555,16 @@
                 <w:szCs w:val="24"/>
                 <w:lang w:val="en-US"/>
               </w:rPr>
-              <w:t>angle</w:t>
+              <w:t>RotationA</w:t>
+            </w:r>
+            <w:r>
+              <w:rPr>
+                <w:rFonts w:ascii="BundesSans Medium" w:hAnsi="BundesSans Medium" w:cs="Segoe UI"/>
+                <w:sz w:val="24"/>
+                <w:szCs w:val="24"/>
+                <w:lang w:val="en-US"/>
+              </w:rPr>
+              <w:t>ngle</w:t>
             </w:r>
             <w:r>
               <w:rPr>
@@ -15144,16 +15669,34 @@
                 <w:szCs w:val="24"/>
                 <w:lang w:val="en-US"/>
               </w:rPr>
-              <w:t>, Kind of action (optional</w:t>
-            </w:r>
-            <w:r>
-              <w:rPr>
-                <w:rFonts w:ascii="BundesSans Medium" w:hAnsi="BundesSans Medium" w:cs="Segoe UI"/>
-                <w:sz w:val="24"/>
-                <w:szCs w:val="24"/>
-                <w:lang w:val="en-US"/>
-              </w:rPr>
-              <w:t>, self-defined for specific use case</w:t>
+              <w:t>: &lt;</w:t>
+            </w:r>
+            <w:r>
+              <w:rPr>
+                <w:rFonts w:ascii="BundesSans Medium" w:hAnsi="BundesSans Medium" w:cs="Segoe UI"/>
+                <w:sz w:val="24"/>
+                <w:szCs w:val="24"/>
+                <w:lang w:val="en-US"/>
+              </w:rPr>
+              <w:t>Kind of action</w:t>
+            </w:r>
+            <w:r>
+              <w:rPr>
+                <w:rFonts w:ascii="BundesSans Medium" w:hAnsi="BundesSans Medium" w:cs="Segoe UI"/>
+                <w:sz w:val="24"/>
+                <w:szCs w:val="24"/>
+                <w:lang w:val="en-US"/>
+              </w:rPr>
+              <w:t>&gt;</w:t>
+            </w:r>
+            <w:r>
+              <w:rPr>
+                <w:rFonts w:ascii="BundesSans Medium" w:hAnsi="BundesSans Medium" w:cs="Segoe UI"/>
+                <w:sz w:val="24"/>
+                <w:szCs w:val="24"/>
+                <w:lang w:val="en-US"/>
+              </w:rPr>
+              <w:t>(opt</w:t>
             </w:r>
             <w:r>
               <w:rPr>
@@ -15267,8 +15810,19 @@
                 <w:szCs w:val="24"/>
                 <w:lang w:val="en-US"/>
               </w:rPr>
-              <w:t>umber of camera</w:t>
-            </w:r>
+              <w:t xml:space="preserve">umber of </w:t>
+            </w:r>
+            <w:proofErr w:type="gramStart"/>
+            <w:r>
+              <w:rPr>
+                <w:rFonts w:ascii="BundesSans Medium" w:hAnsi="BundesSans Medium" w:cs="Segoe UI"/>
+                <w:sz w:val="24"/>
+                <w:szCs w:val="24"/>
+                <w:lang w:val="en-US"/>
+              </w:rPr>
+              <w:t>camera</w:t>
+            </w:r>
+            <w:proofErr w:type="gramEnd"/>
             <w:r>
               <w:rPr>
                 <w:rFonts w:ascii="BundesSans Medium" w:hAnsi="BundesSans Medium" w:cs="Segoe UI"/>
@@ -15436,8 +15990,19 @@
                 <w:szCs w:val="24"/>
                 <w:lang w:val="en-US"/>
               </w:rPr>
-              <w:t>umber of camera</w:t>
-            </w:r>
+              <w:t xml:space="preserve">umber of </w:t>
+            </w:r>
+            <w:proofErr w:type="gramStart"/>
+            <w:r>
+              <w:rPr>
+                <w:rFonts w:ascii="BundesSans Medium" w:hAnsi="BundesSans Medium" w:cs="Segoe UI"/>
+                <w:sz w:val="24"/>
+                <w:szCs w:val="24"/>
+                <w:lang w:val="en-US"/>
+              </w:rPr>
+              <w:t>camera</w:t>
+            </w:r>
+            <w:proofErr w:type="gramEnd"/>
             <w:r>
               <w:rPr>
                 <w:rFonts w:ascii="BundesSans Medium" w:hAnsi="BundesSans Medium" w:cs="Segoe UI"/>
@@ -15605,8 +16170,19 @@
                 <w:szCs w:val="24"/>
                 <w:lang w:val="en-US"/>
               </w:rPr>
-              <w:t>umber of camera</w:t>
-            </w:r>
+              <w:t xml:space="preserve">umber of </w:t>
+            </w:r>
+            <w:proofErr w:type="gramStart"/>
+            <w:r>
+              <w:rPr>
+                <w:rFonts w:ascii="BundesSans Medium" w:hAnsi="BundesSans Medium" w:cs="Segoe UI"/>
+                <w:sz w:val="24"/>
+                <w:szCs w:val="24"/>
+                <w:lang w:val="en-US"/>
+              </w:rPr>
+              <w:t>camera</w:t>
+            </w:r>
+            <w:proofErr w:type="gramEnd"/>
             <w:r>
               <w:rPr>
                 <w:rFonts w:ascii="BundesSans Medium" w:hAnsi="BundesSans Medium" w:cs="Segoe UI"/>
@@ -15721,6 +16297,7 @@
               </w:rPr>
               <w:t>&lt;</w:t>
             </w:r>
+            <w:proofErr w:type="spellStart"/>
             <w:r>
               <w:rPr>
                 <w:rFonts w:ascii="BundesSans Medium" w:hAnsi="BundesSans Medium" w:cs="Segoe UI"/>
@@ -15730,6 +16307,7 @@
               </w:rPr>
               <w:t>contactID</w:t>
             </w:r>
+            <w:proofErr w:type="spellEnd"/>
             <w:r>
               <w:rPr>
                 <w:rFonts w:ascii="BundesSans Medium" w:hAnsi="BundesSans Medium" w:cs="Segoe UI"/>
@@ -15826,6 +16404,7 @@
               </w:rPr>
               <w:t>: &lt;</w:t>
             </w:r>
+            <w:proofErr w:type="spellStart"/>
             <w:r>
               <w:rPr>
                 <w:rFonts w:ascii="BundesSans Medium" w:hAnsi="BundesSans Medium" w:cs="Segoe UI"/>
@@ -15835,6 +16414,7 @@
               </w:rPr>
               <w:t>contactID</w:t>
             </w:r>
+            <w:proofErr w:type="spellEnd"/>
             <w:r>
               <w:rPr>
                 <w:rFonts w:ascii="BundesSans Medium" w:hAnsi="BundesSans Medium" w:cs="Segoe UI"/>
@@ -16029,25 +16609,63 @@
           <w:szCs w:val="24"/>
           <w:lang w:val="en-US"/>
         </w:rPr>
-        <w:t>;27;</w:t>
-      </w:r>
-      <w:r>
-        <w:rPr>
-          <w:rFonts w:ascii="BundesSans Medium" w:hAnsi="BundesSans Medium" w:cs="Segoe UI"/>
-          <w:sz w:val="24"/>
-          <w:szCs w:val="24"/>
-          <w:lang w:val="en-US"/>
-        </w:rPr>
-        <w:t>661D44C0</w:t>
-      </w:r>
-      <w:r>
-        <w:rPr>
-          <w:rFonts w:ascii="BundesSans Medium" w:hAnsi="BundesSans Medium" w:cs="Segoe UI"/>
-          <w:sz w:val="24"/>
-          <w:szCs w:val="24"/>
-          <w:lang w:val="en-US"/>
-        </w:rPr>
-        <w:t>;E4B3;C;</w:t>
+        <w:t>;2</w:t>
+      </w:r>
+      <w:r>
+        <w:rPr>
+          <w:rFonts w:ascii="BundesSans Medium" w:hAnsi="BundesSans Medium" w:cs="Segoe UI"/>
+          <w:sz w:val="24"/>
+          <w:szCs w:val="24"/>
+          <w:lang w:val="en-US"/>
+        </w:rPr>
+        <w:t>8</w:t>
+      </w:r>
+      <w:r>
+        <w:rPr>
+          <w:rFonts w:ascii="BundesSans Medium" w:hAnsi="BundesSans Medium" w:cs="Segoe UI"/>
+          <w:sz w:val="24"/>
+          <w:szCs w:val="24"/>
+          <w:lang w:val="en-US"/>
+        </w:rPr>
+        <w:t>;</w:t>
+      </w:r>
+      <w:r>
+        <w:rPr>
+          <w:rFonts w:ascii="BundesSans Medium" w:hAnsi="BundesSans Medium" w:cs="Segoe UI"/>
+          <w:sz w:val="24"/>
+          <w:szCs w:val="24"/>
+          <w:lang w:val="en-US"/>
+        </w:rPr>
+        <w:t>661D44C</w:t>
+      </w:r>
+      <w:proofErr w:type="gramStart"/>
+      <w:r>
+        <w:rPr>
+          <w:rFonts w:ascii="BundesSans Medium" w:hAnsi="BundesSans Medium" w:cs="Segoe UI"/>
+          <w:sz w:val="24"/>
+          <w:szCs w:val="24"/>
+          <w:lang w:val="en-US"/>
+        </w:rPr>
+        <w:t>0</w:t>
+      </w:r>
+      <w:r>
+        <w:rPr>
+          <w:rFonts w:ascii="BundesSans Medium" w:hAnsi="BundesSans Medium" w:cs="Segoe UI"/>
+          <w:sz w:val="24"/>
+          <w:szCs w:val="24"/>
+          <w:lang w:val="en-US"/>
+        </w:rPr>
+        <w:t>;E</w:t>
+      </w:r>
+      <w:proofErr w:type="gramEnd"/>
+      <w:r>
+        <w:rPr>
+          <w:rFonts w:ascii="BundesSans Medium" w:hAnsi="BundesSans Medium" w:cs="Segoe UI"/>
+          <w:sz w:val="24"/>
+          <w:szCs w:val="24"/>
+          <w:lang w:val="en-US"/>
+        </w:rPr>
+        <w:t>4B3;C;</w:t>
       </w:r>
       <w:r>
         <w:rPr>
@@ -16075,6 +16693,107 @@
           <w:lang w:val="en-US"/>
         </w:rPr>
         <w:t>12;1000</w:t>
+      </w:r>
+    </w:p>
+    <w:p>
+      <w:pPr>
+        <w:pStyle w:val="NurText"/>
+        <w:ind w:left="792"/>
+        <w:rPr>
+          <w:rFonts w:ascii="BundesSans Medium" w:hAnsi="BundesSans Medium" w:cs="Segoe UI"/>
+          <w:sz w:val="24"/>
+          <w:szCs w:val="24"/>
+          <w:lang w:val="en-US"/>
+        </w:rPr>
+      </w:pPr>
+      <w:r>
+        <w:rPr>
+          <w:rFonts w:ascii="BundesSans Medium" w:hAnsi="BundesSans Medium" w:cs="Segoe UI"/>
+          <w:i/>
+          <w:iCs/>
+          <w:sz w:val="24"/>
+          <w:szCs w:val="24"/>
+          <w:lang w:val="en-US"/>
+        </w:rPr>
+        <w:t>Sample 3</w:t>
+      </w:r>
+      <w:r>
+        <w:rPr>
+          <w:rFonts w:ascii="BundesSans Medium" w:hAnsi="BundesSans Medium" w:cs="Segoe UI"/>
+          <w:i/>
+          <w:iCs/>
+          <w:sz w:val="24"/>
+          <w:szCs w:val="24"/>
+          <w:lang w:val="en-US"/>
+        </w:rPr>
+        <w:t>:</w:t>
+      </w:r>
+      <w:r>
+        <w:rPr>
+          <w:rFonts w:ascii="BundesSans Medium" w:hAnsi="BundesSans Medium" w:cs="Segoe UI"/>
+          <w:i/>
+          <w:iCs/>
+          <w:sz w:val="24"/>
+          <w:szCs w:val="24"/>
+          <w:lang w:val="en-US"/>
+        </w:rPr>
+        <w:t xml:space="preserve"> </w:t>
+      </w:r>
+      <w:r>
+        <w:rPr>
+          <w:rFonts w:ascii="BundesSans Medium" w:hAnsi="BundesSans Medium" w:cs="Segoe UI"/>
+          <w:sz w:val="24"/>
+          <w:szCs w:val="24"/>
+          <w:lang w:val="en-US"/>
+        </w:rPr>
+        <w:t>COMMAND</w:t>
+      </w:r>
+      <w:r>
+        <w:rPr>
+          <w:rFonts w:ascii="BundesSans Medium" w:hAnsi="BundesSans Medium" w:cs="Segoe UI"/>
+          <w:sz w:val="24"/>
+          <w:szCs w:val="24"/>
+          <w:lang w:val="en-US"/>
+        </w:rPr>
+        <w:t>;29;</w:t>
+      </w:r>
+      <w:r>
+        <w:rPr>
+          <w:rFonts w:ascii="BundesSans Medium" w:hAnsi="BundesSans Medium" w:cs="Segoe UI"/>
+          <w:sz w:val="24"/>
+          <w:szCs w:val="24"/>
+          <w:lang w:val="en-US"/>
+        </w:rPr>
+        <w:t>661D44C</w:t>
+      </w:r>
+      <w:proofErr w:type="gramStart"/>
+      <w:r>
+        <w:rPr>
+          <w:rFonts w:ascii="BundesSans Medium" w:hAnsi="BundesSans Medium" w:cs="Segoe UI"/>
+          <w:sz w:val="24"/>
+          <w:szCs w:val="24"/>
+          <w:lang w:val="en-US"/>
+        </w:rPr>
+        <w:t>0</w:t>
+      </w:r>
+      <w:r>
+        <w:rPr>
+          <w:rFonts w:ascii="BundesSans Medium" w:hAnsi="BundesSans Medium" w:cs="Segoe UI"/>
+          <w:sz w:val="24"/>
+          <w:szCs w:val="24"/>
+          <w:lang w:val="en-US"/>
+        </w:rPr>
+        <w:t>;E</w:t>
+      </w:r>
+      <w:proofErr w:type="gramEnd"/>
+      <w:r>
+        <w:rPr>
+          <w:rFonts w:ascii="BundesSans Medium" w:hAnsi="BundesSans Medium" w:cs="Segoe UI"/>
+          <w:sz w:val="24"/>
+          <w:szCs w:val="24"/>
+          <w:lang w:val="en-US"/>
+        </w:rPr>
+        <w:t>4B3;C;TRUE;;4;10.0.0.1</w:t>
       </w:r>
     </w:p>
     <w:p>
@@ -16485,6 +17204,7 @@
         </w:rPr>
         <w:t xml:space="preserve">dditional </w:t>
       </w:r>
+      <w:proofErr w:type="spellStart"/>
       <w:r>
         <w:rPr>
           <w:rFonts w:ascii="BundesSans Medium" w:hAnsi="BundesSans Medium" w:cs="Segoe UI"/>
@@ -16503,6 +17223,7 @@
         </w:rPr>
         <w:t>raphicType</w:t>
       </w:r>
+      <w:proofErr w:type="spellEnd"/>
       <w:r>
         <w:rPr>
           <w:rFonts w:ascii="BundesSans Medium" w:hAnsi="BundesSans Medium" w:cs="Segoe UI"/>
@@ -16571,6 +17292,7 @@
                 <w:lang w:val="en-US"/>
               </w:rPr>
             </w:pPr>
+            <w:proofErr w:type="spellStart"/>
             <w:r>
               <w:rPr>
                 <w:rFonts w:ascii="BundesSans Medium" w:hAnsi="BundesSans Medium" w:cs="Segoe UI"/>
@@ -16589,6 +17311,7 @@
               </w:rPr>
               <w:t>raphicType</w:t>
             </w:r>
+            <w:proofErr w:type="spellEnd"/>
           </w:p>
         </w:tc>
         <w:tc>
@@ -16692,7 +17415,17 @@
                 <w:szCs w:val="24"/>
                 <w:lang w:val="en-US"/>
               </w:rPr>
-              <w:t>&gt;[°]</w:t>
+              <w:t>&gt;[</w:t>
+            </w:r>
+            <w:proofErr w:type="gramStart"/>
+            <w:r>
+              <w:rPr>
+                <w:rFonts w:ascii="BundesSans Medium" w:hAnsi="BundesSans Medium" w:cs="Segoe UI"/>
+                <w:sz w:val="24"/>
+                <w:szCs w:val="24"/>
+                <w:lang w:val="en-US"/>
+              </w:rPr>
+              <w:t>°]</w:t>
             </w:r>
             <w:r>
               <w:rPr>
@@ -16710,7 +17443,17 @@
                 <w:szCs w:val="24"/>
                 <w:lang w:val="en-US"/>
               </w:rPr>
-              <w:t>&lt;Long</w:t>
+              <w:t>&lt;</w:t>
+            </w:r>
+            <w:proofErr w:type="gramEnd"/>
+            <w:r>
+              <w:rPr>
+                <w:rFonts w:ascii="BundesSans Medium" w:hAnsi="BundesSans Medium" w:cs="Segoe UI"/>
+                <w:sz w:val="24"/>
+                <w:szCs w:val="24"/>
+                <w:lang w:val="en-US"/>
+              </w:rPr>
+              <w:t>Long</w:t>
             </w:r>
             <w:r>
               <w:rPr>
@@ -16897,7 +17640,17 @@
                 <w:szCs w:val="24"/>
                 <w:lang w:val="en-US"/>
               </w:rPr>
-              <w:t>[°]</w:t>
+              <w:t>[°</w:t>
+            </w:r>
+            <w:proofErr w:type="gramStart"/>
+            <w:r>
+              <w:rPr>
+                <w:rFonts w:ascii="BundesSans Medium" w:hAnsi="BundesSans Medium" w:cs="Segoe UI"/>
+                <w:sz w:val="24"/>
+                <w:szCs w:val="24"/>
+                <w:lang w:val="en-US"/>
+              </w:rPr>
+              <w:t>]</w:t>
             </w:r>
             <w:r>
               <w:rPr>
@@ -16915,7 +17668,17 @@
                 <w:szCs w:val="24"/>
                 <w:lang w:val="en-US"/>
               </w:rPr>
-              <w:t>&lt;L</w:t>
+              <w:t>&lt;</w:t>
+            </w:r>
+            <w:proofErr w:type="gramEnd"/>
+            <w:r>
+              <w:rPr>
+                <w:rFonts w:ascii="BundesSans Medium" w:hAnsi="BundesSans Medium" w:cs="Segoe UI"/>
+                <w:sz w:val="24"/>
+                <w:szCs w:val="24"/>
+                <w:lang w:val="en-US"/>
+              </w:rPr>
+              <w:t>L</w:t>
             </w:r>
             <w:r>
               <w:rPr>
@@ -17110,7 +17873,17 @@
                 <w:szCs w:val="24"/>
                 <w:lang w:val="en-US"/>
               </w:rPr>
-              <w:t>[°]</w:t>
+              <w:t>[°</w:t>
+            </w:r>
+            <w:proofErr w:type="gramStart"/>
+            <w:r>
+              <w:rPr>
+                <w:rFonts w:ascii="BundesSans Medium" w:hAnsi="BundesSans Medium" w:cs="Segoe UI"/>
+                <w:sz w:val="24"/>
+                <w:szCs w:val="24"/>
+                <w:lang w:val="en-US"/>
+              </w:rPr>
+              <w:t>]</w:t>
             </w:r>
             <w:r>
               <w:rPr>
@@ -17128,7 +17901,17 @@
                 <w:szCs w:val="24"/>
                 <w:lang w:val="en-US"/>
               </w:rPr>
-              <w:t>&lt;L</w:t>
+              <w:t>&lt;</w:t>
+            </w:r>
+            <w:proofErr w:type="gramEnd"/>
+            <w:r>
+              <w:rPr>
+                <w:rFonts w:ascii="BundesSans Medium" w:hAnsi="BundesSans Medium" w:cs="Segoe UI"/>
+                <w:sz w:val="24"/>
+                <w:szCs w:val="24"/>
+                <w:lang w:val="en-US"/>
+              </w:rPr>
+              <w:t>L</w:t>
             </w:r>
             <w:r>
               <w:rPr>
@@ -17314,7 +18097,17 @@
                 <w:szCs w:val="24"/>
                 <w:lang w:val="en-US"/>
               </w:rPr>
-              <w:t>ngle&gt;[°]</w:t>
+              <w:t>ngle&gt;[</w:t>
+            </w:r>
+            <w:proofErr w:type="gramStart"/>
+            <w:r>
+              <w:rPr>
+                <w:rFonts w:ascii="BundesSans Medium" w:hAnsi="BundesSans Medium" w:cs="Segoe UI"/>
+                <w:sz w:val="24"/>
+                <w:szCs w:val="24"/>
+                <w:lang w:val="en-US"/>
+              </w:rPr>
+              <w:t>°]</w:t>
             </w:r>
             <w:r>
               <w:rPr>
@@ -17332,7 +18125,17 @@
                 <w:szCs w:val="24"/>
                 <w:lang w:val="en-US"/>
               </w:rPr>
-              <w:t>&lt;Lati</w:t>
+              <w:t>&lt;</w:t>
+            </w:r>
+            <w:proofErr w:type="gramEnd"/>
+            <w:r>
+              <w:rPr>
+                <w:rFonts w:ascii="BundesSans Medium" w:hAnsi="BundesSans Medium" w:cs="Segoe UI"/>
+                <w:sz w:val="24"/>
+                <w:szCs w:val="24"/>
+                <w:lang w:val="en-US"/>
+              </w:rPr>
+              <w:t>Lati</w:t>
             </w:r>
             <w:r>
               <w:rPr>
@@ -17590,7 +18393,27 @@
                 <w:szCs w:val="24"/>
                 <w:lang w:val="en-US"/>
               </w:rPr>
-              <w:t xml:space="preserve"> (t.b.d.)</w:t>
+              <w:t xml:space="preserve"> (</w:t>
+            </w:r>
+            <w:proofErr w:type="spellStart"/>
+            <w:r>
+              <w:rPr>
+                <w:rFonts w:ascii="BundesSans Medium" w:hAnsi="BundesSans Medium" w:cs="Segoe UI"/>
+                <w:sz w:val="24"/>
+                <w:szCs w:val="24"/>
+                <w:lang w:val="en-US"/>
+              </w:rPr>
+              <w:t>t.b.d.</w:t>
+            </w:r>
+            <w:proofErr w:type="spellEnd"/>
+            <w:r>
+              <w:rPr>
+                <w:rFonts w:ascii="BundesSans Medium" w:hAnsi="BundesSans Medium" w:cs="Segoe UI"/>
+                <w:sz w:val="24"/>
+                <w:szCs w:val="24"/>
+                <w:lang w:val="en-US"/>
+              </w:rPr>
+              <w:t>)</w:t>
             </w:r>
           </w:p>
         </w:tc>
@@ -17677,7 +18500,27 @@
                 <w:szCs w:val="24"/>
                 <w:lang w:val="en-US"/>
               </w:rPr>
-              <w:t xml:space="preserve"> (t.b.d.)</w:t>
+              <w:t xml:space="preserve"> (</w:t>
+            </w:r>
+            <w:proofErr w:type="spellStart"/>
+            <w:r>
+              <w:rPr>
+                <w:rFonts w:ascii="BundesSans Medium" w:hAnsi="BundesSans Medium" w:cs="Segoe UI"/>
+                <w:sz w:val="24"/>
+                <w:szCs w:val="24"/>
+                <w:lang w:val="en-US"/>
+              </w:rPr>
+              <w:t>t.b.d.</w:t>
+            </w:r>
+            <w:proofErr w:type="spellEnd"/>
+            <w:r>
+              <w:rPr>
+                <w:rFonts w:ascii="BundesSans Medium" w:hAnsi="BundesSans Medium" w:cs="Segoe UI"/>
+                <w:sz w:val="24"/>
+                <w:szCs w:val="24"/>
+                <w:lang w:val="en-US"/>
+              </w:rPr>
+              <w:t>)</w:t>
             </w:r>
           </w:p>
         </w:tc>
@@ -17773,7 +18616,27 @@
                 <w:szCs w:val="24"/>
                 <w:lang w:val="en-US"/>
               </w:rPr>
-              <w:t xml:space="preserve"> (t.b.d.)</w:t>
+              <w:t xml:space="preserve"> (</w:t>
+            </w:r>
+            <w:proofErr w:type="spellStart"/>
+            <w:r>
+              <w:rPr>
+                <w:rFonts w:ascii="BundesSans Medium" w:hAnsi="BundesSans Medium" w:cs="Segoe UI"/>
+                <w:sz w:val="24"/>
+                <w:szCs w:val="24"/>
+                <w:lang w:val="en-US"/>
+              </w:rPr>
+              <w:t>t.b.d.</w:t>
+            </w:r>
+            <w:proofErr w:type="spellEnd"/>
+            <w:r>
+              <w:rPr>
+                <w:rFonts w:ascii="BundesSans Medium" w:hAnsi="BundesSans Medium" w:cs="Segoe UI"/>
+                <w:sz w:val="24"/>
+                <w:szCs w:val="24"/>
+                <w:lang w:val="en-US"/>
+              </w:rPr>
+              <w:t>)</w:t>
             </w:r>
           </w:p>
         </w:tc>
@@ -17905,7 +18768,17 @@
                 <w:szCs w:val="24"/>
                 <w:lang w:val="en-US"/>
               </w:rPr>
-              <w:t>&gt;[°]</w:t>
+              <w:t>&gt;[</w:t>
+            </w:r>
+            <w:proofErr w:type="gramStart"/>
+            <w:r>
+              <w:rPr>
+                <w:rFonts w:ascii="BundesSans Medium" w:hAnsi="BundesSans Medium" w:cs="Segoe UI"/>
+                <w:sz w:val="24"/>
+                <w:szCs w:val="24"/>
+                <w:lang w:val="en-US"/>
+              </w:rPr>
+              <w:t>°]</w:t>
             </w:r>
             <w:r>
               <w:rPr>
@@ -17923,7 +18796,17 @@
                 <w:szCs w:val="24"/>
                 <w:lang w:val="en-US"/>
               </w:rPr>
-              <w:t>&lt;Long</w:t>
+              <w:t>&lt;</w:t>
+            </w:r>
+            <w:proofErr w:type="gramEnd"/>
+            <w:r>
+              <w:rPr>
+                <w:rFonts w:ascii="BundesSans Medium" w:hAnsi="BundesSans Medium" w:cs="Segoe UI"/>
+                <w:sz w:val="24"/>
+                <w:szCs w:val="24"/>
+                <w:lang w:val="en-US"/>
+              </w:rPr>
+              <w:t>Long</w:t>
             </w:r>
             <w:r>
               <w:rPr>
@@ -18136,7 +19019,17 @@
                 <w:szCs w:val="24"/>
                 <w:lang w:val="en-US"/>
               </w:rPr>
-              <w:t>atitude&gt;[°]</w:t>
+              <w:t>atitude&gt;[</w:t>
+            </w:r>
+            <w:proofErr w:type="gramStart"/>
+            <w:r>
+              <w:rPr>
+                <w:rFonts w:ascii="BundesSans Medium" w:hAnsi="BundesSans Medium" w:cs="Segoe UI"/>
+                <w:sz w:val="24"/>
+                <w:szCs w:val="24"/>
+                <w:lang w:val="en-US"/>
+              </w:rPr>
+              <w:t>°]</w:t>
             </w:r>
             <w:r>
               <w:rPr>
@@ -18156,6 +19049,7 @@
               </w:rPr>
               <w:t>&lt;</w:t>
             </w:r>
+            <w:proofErr w:type="gramEnd"/>
             <w:r>
               <w:rPr>
                 <w:rFonts w:ascii="BundesSans Medium" w:hAnsi="BundesSans Medium" w:cs="Segoe UI"/>
@@ -18322,7 +19216,27 @@
                 <w:szCs w:val="24"/>
                 <w:lang w:val="en-US"/>
               </w:rPr>
-              <w:t xml:space="preserve"> (t.b.d.)</w:t>
+              <w:t xml:space="preserve"> (</w:t>
+            </w:r>
+            <w:proofErr w:type="spellStart"/>
+            <w:r>
+              <w:rPr>
+                <w:rFonts w:ascii="BundesSans Medium" w:hAnsi="BundesSans Medium" w:cs="Segoe UI"/>
+                <w:sz w:val="24"/>
+                <w:szCs w:val="24"/>
+                <w:lang w:val="en-US"/>
+              </w:rPr>
+              <w:t>t.b.d.</w:t>
+            </w:r>
+            <w:proofErr w:type="spellEnd"/>
+            <w:r>
+              <w:rPr>
+                <w:rFonts w:ascii="BundesSans Medium" w:hAnsi="BundesSans Medium" w:cs="Segoe UI"/>
+                <w:sz w:val="24"/>
+                <w:szCs w:val="24"/>
+                <w:lang w:val="en-US"/>
+              </w:rPr>
+              <w:t>)</w:t>
             </w:r>
           </w:p>
         </w:tc>
@@ -18409,7 +19323,27 @@
                 <w:szCs w:val="24"/>
                 <w:lang w:val="en-US"/>
               </w:rPr>
-              <w:t xml:space="preserve"> (t.b.d.)</w:t>
+              <w:t xml:space="preserve"> (</w:t>
+            </w:r>
+            <w:proofErr w:type="spellStart"/>
+            <w:r>
+              <w:rPr>
+                <w:rFonts w:ascii="BundesSans Medium" w:hAnsi="BundesSans Medium" w:cs="Segoe UI"/>
+                <w:sz w:val="24"/>
+                <w:szCs w:val="24"/>
+                <w:lang w:val="en-US"/>
+              </w:rPr>
+              <w:t>t.b.d.</w:t>
+            </w:r>
+            <w:proofErr w:type="spellEnd"/>
+            <w:r>
+              <w:rPr>
+                <w:rFonts w:ascii="BundesSans Medium" w:hAnsi="BundesSans Medium" w:cs="Segoe UI"/>
+                <w:sz w:val="24"/>
+                <w:szCs w:val="24"/>
+                <w:lang w:val="en-US"/>
+              </w:rPr>
+              <w:t>)</w:t>
             </w:r>
           </w:p>
         </w:tc>
@@ -18496,7 +19430,27 @@
                 <w:szCs w:val="24"/>
                 <w:lang w:val="en-US"/>
               </w:rPr>
-              <w:t xml:space="preserve"> (t.b.d.)</w:t>
+              <w:t xml:space="preserve"> (</w:t>
+            </w:r>
+            <w:proofErr w:type="spellStart"/>
+            <w:r>
+              <w:rPr>
+                <w:rFonts w:ascii="BundesSans Medium" w:hAnsi="BundesSans Medium" w:cs="Segoe UI"/>
+                <w:sz w:val="24"/>
+                <w:szCs w:val="24"/>
+                <w:lang w:val="en-US"/>
+              </w:rPr>
+              <w:t>t.b.d.</w:t>
+            </w:r>
+            <w:proofErr w:type="spellEnd"/>
+            <w:r>
+              <w:rPr>
+                <w:rFonts w:ascii="BundesSans Medium" w:hAnsi="BundesSans Medium" w:cs="Segoe UI"/>
+                <w:sz w:val="24"/>
+                <w:szCs w:val="24"/>
+                <w:lang w:val="en-US"/>
+              </w:rPr>
+              <w:t>)</w:t>
             </w:r>
           </w:p>
         </w:tc>
@@ -18583,7 +19537,27 @@
                 <w:szCs w:val="24"/>
                 <w:lang w:val="en-US"/>
               </w:rPr>
-              <w:t xml:space="preserve"> (t.b.d.)</w:t>
+              <w:t xml:space="preserve"> (</w:t>
+            </w:r>
+            <w:proofErr w:type="spellStart"/>
+            <w:r>
+              <w:rPr>
+                <w:rFonts w:ascii="BundesSans Medium" w:hAnsi="BundesSans Medium" w:cs="Segoe UI"/>
+                <w:sz w:val="24"/>
+                <w:szCs w:val="24"/>
+                <w:lang w:val="en-US"/>
+              </w:rPr>
+              <w:t>t.b.d.</w:t>
+            </w:r>
+            <w:proofErr w:type="spellEnd"/>
+            <w:r>
+              <w:rPr>
+                <w:rFonts w:ascii="BundesSans Medium" w:hAnsi="BundesSans Medium" w:cs="Segoe UI"/>
+                <w:sz w:val="24"/>
+                <w:szCs w:val="24"/>
+                <w:lang w:val="en-US"/>
+              </w:rPr>
+              <w:t>)</w:t>
             </w:r>
           </w:p>
         </w:tc>
@@ -18760,8 +19734,19 @@
                 <w:szCs w:val="24"/>
                 <w:lang w:val="en-US"/>
               </w:rPr>
-              <w:t>atitude&gt;[°];&lt;</w:t>
-            </w:r>
+              <w:t>atitude&gt;[</w:t>
+            </w:r>
+            <w:proofErr w:type="gramStart"/>
+            <w:r>
+              <w:rPr>
+                <w:rFonts w:ascii="BundesSans Medium" w:hAnsi="BundesSans Medium" w:cs="Segoe UI"/>
+                <w:sz w:val="24"/>
+                <w:szCs w:val="24"/>
+                <w:lang w:val="en-US"/>
+              </w:rPr>
+              <w:t>°];&lt;</w:t>
+            </w:r>
+            <w:proofErr w:type="gramEnd"/>
             <w:r>
               <w:rPr>
                 <w:rFonts w:ascii="BundesSans Medium" w:hAnsi="BundesSans Medium" w:cs="Segoe UI"/>
@@ -18798,6 +19783,7 @@
               </w:rPr>
               <w:t>ongitude&gt;[°]; &lt;</w:t>
             </w:r>
+            <w:proofErr w:type="spellStart"/>
             <w:r>
               <w:rPr>
                 <w:rFonts w:ascii="BundesSans Medium" w:hAnsi="BundesSans Medium" w:cs="Segoe UI"/>
@@ -18832,7 +19818,17 @@
                 <w:szCs w:val="24"/>
                 <w:lang w:val="en-US"/>
               </w:rPr>
-              <w:t>ltitude&gt;[m]</w:t>
+              <w:t>ltitude</w:t>
+            </w:r>
+            <w:proofErr w:type="spellEnd"/>
+            <w:r>
+              <w:rPr>
+                <w:rFonts w:ascii="BundesSans Medium" w:hAnsi="BundesSans Medium" w:cs="Segoe UI"/>
+                <w:sz w:val="24"/>
+                <w:szCs w:val="24"/>
+                <w:lang w:val="en-US"/>
+              </w:rPr>
+              <w:t>&gt;[m]</w:t>
             </w:r>
             <w:r>
               <w:rPr>
@@ -18861,6 +19857,7 @@
                 <w:lang w:val="en-US"/>
               </w:rPr>
             </w:pPr>
+            <w:proofErr w:type="spellStart"/>
             <w:r>
               <w:rPr>
                 <w:rFonts w:ascii="BundesSans Medium" w:hAnsi="BundesSans Medium" w:cs="Segoe UI"/>
@@ -18879,6 +19876,7 @@
               </w:rPr>
               <w:t>ineWidth</w:t>
             </w:r>
+            <w:proofErr w:type="spellEnd"/>
           </w:p>
         </w:tc>
         <w:tc>
@@ -18948,6 +19946,7 @@
                 <w:lang w:val="en-US"/>
               </w:rPr>
             </w:pPr>
+            <w:proofErr w:type="spellStart"/>
             <w:r>
               <w:rPr>
                 <w:rFonts w:ascii="BundesSans Medium" w:hAnsi="BundesSans Medium" w:cs="Segoe UI"/>
@@ -18966,6 +19965,7 @@
               </w:rPr>
               <w:t>ineColor</w:t>
             </w:r>
+            <w:proofErr w:type="spellEnd"/>
           </w:p>
         </w:tc>
         <w:tc>
@@ -19173,7 +20173,27 @@
           <w:szCs w:val="24"/>
           <w:lang w:val="en-US"/>
         </w:rPr>
-        <w:t>GRAPHIC;77;661D64C0;910E;U;;0;1;FF0000;StartPoint;54.23;12.86</w:t>
+        <w:t>GRAPHIC;77;661D64C0;910</w:t>
+      </w:r>
+      <w:proofErr w:type="gramStart"/>
+      <w:r>
+        <w:rPr>
+          <w:rFonts w:ascii="BundesSans Medium" w:hAnsi="BundesSans Medium" w:cs="Segoe UI"/>
+          <w:sz w:val="24"/>
+          <w:szCs w:val="24"/>
+          <w:lang w:val="en-US"/>
+        </w:rPr>
+        <w:t>E;U;;</w:t>
+      </w:r>
+      <w:proofErr w:type="gramEnd"/>
+      <w:r>
+        <w:rPr>
+          <w:rFonts w:ascii="BundesSans Medium" w:hAnsi="BundesSans Medium" w:cs="Segoe UI"/>
+          <w:sz w:val="24"/>
+          <w:szCs w:val="24"/>
+          <w:lang w:val="en-US"/>
+        </w:rPr>
+        <w:t>0;1;FF0000;StartPoint;54.23;12.86</w:t>
       </w:r>
     </w:p>
     <w:p>
@@ -19227,8 +20247,19 @@
           <w:szCs w:val="24"/>
           <w:lang w:val="en-US"/>
         </w:rPr>
-        <w:t>GRAPHIC;77;661D64C0;910E;U;;</w:t>
-      </w:r>
+        <w:t>GRAPHIC;77;661D64C0;910</w:t>
+      </w:r>
+      <w:proofErr w:type="gramStart"/>
+      <w:r>
+        <w:rPr>
+          <w:rFonts w:ascii="BundesSans Medium" w:hAnsi="BundesSans Medium" w:cs="Segoe UI"/>
+          <w:sz w:val="24"/>
+          <w:szCs w:val="24"/>
+          <w:lang w:val="en-US"/>
+        </w:rPr>
+        <w:t>E;U;;</w:t>
+      </w:r>
+      <w:proofErr w:type="gramEnd"/>
       <w:r>
         <w:rPr>
           <w:rFonts w:ascii="BundesSans Medium" w:hAnsi="BundesSans Medium" w:cs="Segoe UI"/>
@@ -19317,8 +20348,19 @@
           <w:szCs w:val="24"/>
           <w:lang w:val="en-US"/>
         </w:rPr>
-        <w:t>GRAPHIC;79;661D62C0;910E;U;;</w:t>
-      </w:r>
+        <w:t>GRAPHIC;79;661D62C0;910</w:t>
+      </w:r>
+      <w:proofErr w:type="gramStart"/>
+      <w:r>
+        <w:rPr>
+          <w:rFonts w:ascii="BundesSans Medium" w:hAnsi="BundesSans Medium" w:cs="Segoe UI"/>
+          <w:sz w:val="24"/>
+          <w:szCs w:val="24"/>
+          <w:lang w:val="en-US"/>
+        </w:rPr>
+        <w:t>E;U;;</w:t>
+      </w:r>
+      <w:proofErr w:type="gramEnd"/>
       <w:r>
         <w:rPr>
           <w:rFonts w:ascii="BundesSans Medium" w:hAnsi="BundesSans Medium" w:cs="Segoe UI"/>
@@ -19735,6 +20777,7 @@
         </w:rPr>
         <w:t>&lt;</w:t>
       </w:r>
+      <w:proofErr w:type="spellStart"/>
       <w:r>
         <w:rPr>
           <w:rFonts w:ascii="BundesSans Medium" w:hAnsi="BundesSans Medium" w:cs="Segoe UI"/>
@@ -19751,8 +20794,19 @@
           <w:szCs w:val="24"/>
           <w:lang w:val="en-US"/>
         </w:rPr>
-        <w:t>uelLevel&gt;;&lt;</w:t>
-      </w:r>
+        <w:t>uelLevel</w:t>
+      </w:r>
+      <w:proofErr w:type="spellEnd"/>
+      <w:r>
+        <w:rPr>
+          <w:rFonts w:ascii="BundesSans Medium" w:hAnsi="BundesSans Medium" w:cs="Segoe UI"/>
+          <w:sz w:val="24"/>
+          <w:szCs w:val="24"/>
+          <w:lang w:val="en-US"/>
+        </w:rPr>
+        <w:t>&gt;;&lt;</w:t>
+      </w:r>
+      <w:proofErr w:type="spellStart"/>
       <w:r>
         <w:rPr>
           <w:rFonts w:ascii="BundesSans Medium" w:hAnsi="BundesSans Medium" w:cs="Segoe UI"/>
@@ -19769,7 +20823,17 @@
           <w:szCs w:val="24"/>
           <w:lang w:val="en-US"/>
         </w:rPr>
-        <w:t>atterieLevel&gt;</w:t>
+        <w:t>atterieLevel</w:t>
+      </w:r>
+      <w:proofErr w:type="spellEnd"/>
+      <w:r>
+        <w:rPr>
+          <w:rFonts w:ascii="BundesSans Medium" w:hAnsi="BundesSans Medium" w:cs="Segoe UI"/>
+          <w:sz w:val="24"/>
+          <w:szCs w:val="24"/>
+          <w:lang w:val="en-US"/>
+        </w:rPr>
+        <w:t>&gt;</w:t>
       </w:r>
       <w:r>
         <w:rPr>
@@ -19780,6 +20844,7 @@
         </w:rPr>
         <w:t>;&lt;</w:t>
       </w:r>
+      <w:proofErr w:type="spellStart"/>
       <w:r>
         <w:rPr>
           <w:rFonts w:ascii="BundesSans Medium" w:hAnsi="BundesSans Medium" w:cs="Segoe UI"/>
@@ -19796,7 +20861,17 @@
           <w:szCs w:val="24"/>
           <w:lang w:val="en-US"/>
         </w:rPr>
-        <w:t>reeText&gt;</w:t>
+        <w:t>reeText</w:t>
+      </w:r>
+      <w:proofErr w:type="spellEnd"/>
+      <w:r>
+        <w:rPr>
+          <w:rFonts w:ascii="BundesSans Medium" w:hAnsi="BundesSans Medium" w:cs="Segoe UI"/>
+          <w:sz w:val="24"/>
+          <w:szCs w:val="24"/>
+          <w:lang w:val="en-US"/>
+        </w:rPr>
+        <w:t>&gt;</w:t>
       </w:r>
     </w:p>
     <w:p>
@@ -19846,6 +20921,7 @@
                 <w:lang w:val="en-US"/>
               </w:rPr>
             </w:pPr>
+            <w:proofErr w:type="spellStart"/>
             <w:r>
               <w:rPr>
                 <w:rFonts w:ascii="BundesSans Medium" w:hAnsi="BundesSans Medium" w:cs="Segoe UI"/>
@@ -19864,6 +20940,7 @@
               </w:rPr>
               <w:t>ecStatus</w:t>
             </w:r>
+            <w:proofErr w:type="spellEnd"/>
           </w:p>
         </w:tc>
         <w:tc>
@@ -20314,6 +21391,7 @@
                 <w:lang w:val="en-US"/>
               </w:rPr>
             </w:pPr>
+            <w:proofErr w:type="spellStart"/>
             <w:r>
               <w:rPr>
                 <w:rFonts w:ascii="BundesSans Medium" w:hAnsi="BundesSans Medium" w:cs="Segoe UI"/>
@@ -20350,6 +21428,7 @@
               </w:rPr>
               <w:t>Status</w:t>
             </w:r>
+            <w:proofErr w:type="spellEnd"/>
           </w:p>
         </w:tc>
         <w:tc>
@@ -20713,6 +21792,7 @@
                 <w:lang w:val="en-US"/>
               </w:rPr>
             </w:pPr>
+            <w:proofErr w:type="spellStart"/>
             <w:r>
               <w:rPr>
                 <w:rFonts w:ascii="BundesSans Medium" w:hAnsi="BundesSans Medium" w:cs="Segoe UI"/>
@@ -20731,6 +21811,7 @@
               </w:rPr>
               <w:t>uelLevel</w:t>
             </w:r>
+            <w:proofErr w:type="spellEnd"/>
           </w:p>
         </w:tc>
         <w:tc>
@@ -20818,6 +21899,7 @@
                 <w:lang w:val="en-US"/>
               </w:rPr>
             </w:pPr>
+            <w:proofErr w:type="spellStart"/>
             <w:r>
               <w:rPr>
                 <w:rFonts w:ascii="BundesSans Medium" w:hAnsi="BundesSans Medium" w:cs="Segoe UI"/>
@@ -20836,6 +21918,7 @@
               </w:rPr>
               <w:t>atterieLevel</w:t>
             </w:r>
+            <w:proofErr w:type="spellEnd"/>
           </w:p>
         </w:tc>
         <w:tc>
@@ -20930,6 +22013,85 @@
                 <w:szCs w:val="24"/>
                 <w:lang w:val="en-US"/>
               </w:rPr>
+              <w:t>IP/Hostname</w:t>
+            </w:r>
+          </w:p>
+        </w:tc>
+        <w:tc>
+          <w:tcPr>
+            <w:tcW w:w="1133" w:type="dxa"/>
+          </w:tcPr>
+          <w:p>
+            <w:pPr>
+              <w:pStyle w:val="NurText"/>
+              <w:jc w:val="center"/>
+              <w:rPr>
+                <w:rFonts w:ascii="BundesSans Medium" w:hAnsi="BundesSans Medium" w:cs="Segoe UI"/>
+                <w:sz w:val="24"/>
+                <w:szCs w:val="24"/>
+                <w:lang w:val="en-US"/>
+              </w:rPr>
+            </w:pPr>
+            <w:r>
+              <w:rPr>
+                <w:rFonts w:ascii="BundesSans Medium" w:hAnsi="BundesSans Medium" w:cs="Segoe UI"/>
+                <w:sz w:val="24"/>
+                <w:szCs w:val="24"/>
+                <w:lang w:val="en-US"/>
+              </w:rPr>
+              <w:t>ASCII</w:t>
+            </w:r>
+          </w:p>
+        </w:tc>
+        <w:tc>
+          <w:tcPr>
+            <w:tcW w:w="9873" w:type="dxa"/>
+          </w:tcPr>
+          <w:p>
+            <w:pPr>
+              <w:pStyle w:val="NurText"/>
+              <w:rPr>
+                <w:rFonts w:ascii="BundesSans Medium" w:hAnsi="BundesSans Medium" w:cs="Segoe UI"/>
+                <w:sz w:val="24"/>
+                <w:szCs w:val="24"/>
+                <w:lang w:val="en-US"/>
+              </w:rPr>
+            </w:pPr>
+            <w:r>
+              <w:rPr>
+                <w:rFonts w:ascii="BundesSans Medium" w:hAnsi="BundesSans Medium" w:cs="Segoe UI"/>
+                <w:sz w:val="24"/>
+                <w:szCs w:val="24"/>
+                <w:lang w:val="en-US"/>
+              </w:rPr>
+              <w:t>IP or hostname of the platform</w:t>
+            </w:r>
+          </w:p>
+        </w:tc>
+      </w:tr>
+      <w:tr>
+        <w:tc>
+          <w:tcPr>
+            <w:tcW w:w="1971" w:type="dxa"/>
+          </w:tcPr>
+          <w:p>
+            <w:pPr>
+              <w:pStyle w:val="NurText"/>
+              <w:rPr>
+                <w:rFonts w:ascii="BundesSans Medium" w:hAnsi="BundesSans Medium" w:cs="Segoe UI"/>
+                <w:sz w:val="24"/>
+                <w:szCs w:val="24"/>
+                <w:lang w:val="en-US"/>
+              </w:rPr>
+            </w:pPr>
+            <w:proofErr w:type="spellStart"/>
+            <w:r>
+              <w:rPr>
+                <w:rFonts w:ascii="BundesSans Medium" w:hAnsi="BundesSans Medium" w:cs="Segoe UI"/>
+                <w:sz w:val="24"/>
+                <w:szCs w:val="24"/>
+                <w:lang w:val="en-US"/>
+              </w:rPr>
               <w:t>F</w:t>
             </w:r>
             <w:r>
@@ -20941,6 +22103,7 @@
               </w:rPr>
               <w:t>reeText</w:t>
             </w:r>
+            <w:proofErr w:type="spellEnd"/>
           </w:p>
         </w:tc>
         <w:tc>
@@ -21086,7 +22249,17 @@
           <w:szCs w:val="24"/>
           <w:lang w:val="en-US"/>
         </w:rPr>
-        <w:t>;75DA;U;</w:t>
+        <w:t>;75</w:t>
+      </w:r>
+      <w:proofErr w:type="gramStart"/>
+      <w:r>
+        <w:rPr>
+          <w:rFonts w:ascii="BundesSans Medium" w:hAnsi="BundesSans Medium" w:cs="Segoe UI"/>
+          <w:sz w:val="24"/>
+          <w:szCs w:val="24"/>
+          <w:lang w:val="en-US"/>
+        </w:rPr>
+        <w:t>DA;U;</w:t>
       </w:r>
       <w:r>
         <w:rPr>
@@ -21097,6 +22270,7 @@
         </w:rPr>
         <w:t>;</w:t>
       </w:r>
+      <w:proofErr w:type="gramEnd"/>
       <w:r>
         <w:rPr>
           <w:rFonts w:ascii="BundesSans Medium" w:hAnsi="BundesSans Medium" w:cs="Segoe UI"/>
@@ -21193,7 +22367,17 @@
           <w:szCs w:val="24"/>
           <w:lang w:val="en-US"/>
         </w:rPr>
-        <w:t>;129E;R;</w:t>
+        <w:t>;129</w:t>
+      </w:r>
+      <w:proofErr w:type="gramStart"/>
+      <w:r>
+        <w:rPr>
+          <w:rFonts w:ascii="BundesSans Medium" w:hAnsi="BundesSans Medium" w:cs="Segoe UI"/>
+          <w:sz w:val="24"/>
+          <w:szCs w:val="24"/>
+          <w:lang w:val="en-US"/>
+        </w:rPr>
+        <w:t>E;R;</w:t>
       </w:r>
       <w:r>
         <w:rPr>
@@ -21204,6 +22388,7 @@
         </w:rPr>
         <w:t>;</w:t>
       </w:r>
+      <w:proofErr w:type="gramEnd"/>
       <w:r>
         <w:rPr>
           <w:rFonts w:ascii="BundesSans Medium" w:hAnsi="BundesSans Medium" w:cs="Segoe UI"/>
@@ -21495,7 +22680,17 @@
           <w:szCs w:val="24"/>
           <w:lang w:val="en-US"/>
         </w:rPr>
-        <w:t>&lt;Classification&gt;</w:t>
+        <w:t>&lt;Classification</w:t>
+      </w:r>
+      <w:proofErr w:type="gramStart"/>
+      <w:r>
+        <w:rPr>
+          <w:rFonts w:ascii="BundesSans Medium" w:hAnsi="BundesSans Medium" w:cs="Segoe UI"/>
+          <w:sz w:val="24"/>
+          <w:szCs w:val="24"/>
+          <w:lang w:val="en-US"/>
+        </w:rPr>
+        <w:t>&gt;</w:t>
       </w:r>
       <w:r>
         <w:rPr>
@@ -21513,7 +22708,17 @@
           <w:szCs w:val="24"/>
           <w:lang w:val="en-US"/>
         </w:rPr>
-        <w:t>FALSE;</w:t>
+        <w:t>FALSE</w:t>
+      </w:r>
+      <w:proofErr w:type="gramEnd"/>
+      <w:r>
+        <w:rPr>
+          <w:rFonts w:ascii="BundesSans Medium" w:hAnsi="BundesSans Medium" w:cs="Segoe UI"/>
+          <w:sz w:val="24"/>
+          <w:szCs w:val="24"/>
+          <w:lang w:val="en-US"/>
+        </w:rPr>
+        <w:t>;</w:t>
       </w:r>
       <w:r>
         <w:rPr>
@@ -21670,6 +22875,7 @@
                 <w:lang w:val="en-US"/>
               </w:rPr>
             </w:pPr>
+            <w:proofErr w:type="spellStart"/>
             <w:r>
               <w:rPr>
                 <w:rFonts w:ascii="BundesSans Medium" w:hAnsi="BundesSans Medium" w:cs="Segoe UI"/>
@@ -21679,6 +22885,7 @@
               </w:rPr>
               <w:t>HexString</w:t>
             </w:r>
+            <w:proofErr w:type="spellEnd"/>
           </w:p>
         </w:tc>
         <w:tc>
@@ -22050,8 +23257,19 @@
           <w:szCs w:val="24"/>
           <w:lang w:val="en-US"/>
         </w:rPr>
-        <w:t>;129E;R</w:t>
-      </w:r>
+        <w:t>;129</w:t>
+      </w:r>
+      <w:proofErr w:type="gramStart"/>
+      <w:r>
+        <w:rPr>
+          <w:rFonts w:ascii="BundesSans Medium" w:hAnsi="BundesSans Medium" w:cs="Segoe UI"/>
+          <w:sz w:val="24"/>
+          <w:szCs w:val="24"/>
+          <w:lang w:val="en-US"/>
+        </w:rPr>
+        <w:t>E;R</w:t>
+      </w:r>
+      <w:proofErr w:type="gramEnd"/>
       <w:r>
         <w:rPr>
           <w:rFonts w:ascii="BundesSans Medium" w:hAnsi="BundesSans Medium" w:cs="Segoe UI"/>
@@ -22243,7 +23461,27 @@
           <w:szCs w:val="24"/>
           <w:lang w:val="en-US"/>
         </w:rPr>
-        <w:t xml:space="preserve"> A heartbeat message has an empty acknowledgement flag, cause you cannot request one for it.</w:t>
+        <w:t xml:space="preserve"> A heartbeat message has an empty acknowledgement flag, </w:t>
+      </w:r>
+      <w:proofErr w:type="gramStart"/>
+      <w:r>
+        <w:rPr>
+          <w:rFonts w:ascii="BundesSans Medium" w:hAnsi="BundesSans Medium" w:cs="Segoe UI"/>
+          <w:sz w:val="24"/>
+          <w:szCs w:val="24"/>
+          <w:lang w:val="en-US"/>
+        </w:rPr>
+        <w:t>cause</w:t>
+      </w:r>
+      <w:proofErr w:type="gramEnd"/>
+      <w:r>
+        <w:rPr>
+          <w:rFonts w:ascii="BundesSans Medium" w:hAnsi="BundesSans Medium" w:cs="Segoe UI"/>
+          <w:sz w:val="24"/>
+          <w:szCs w:val="24"/>
+          <w:lang w:val="en-US"/>
+        </w:rPr>
+        <w:t xml:space="preserve"> you cannot request one for it.</w:t>
       </w:r>
       <w:r>
         <w:rPr>
@@ -22516,6 +23754,7 @@
                 <w:lang w:val="en-US"/>
               </w:rPr>
             </w:pPr>
+            <w:proofErr w:type="spellStart"/>
             <w:r>
               <w:rPr>
                 <w:rFonts w:ascii="BundesSans Medium" w:hAnsi="BundesSans Medium" w:cs="Segoe UI"/>
@@ -22525,6 +23764,7 @@
               </w:rPr>
               <w:t>HexString</w:t>
             </w:r>
+            <w:proofErr w:type="spellEnd"/>
           </w:p>
         </w:tc>
         <w:tc>
@@ -22678,7 +23918,17 @@
           <w:szCs w:val="24"/>
           <w:lang w:val="en-US"/>
         </w:rPr>
-        <w:t>;89AD;</w:t>
+        <w:t>;89</w:t>
+      </w:r>
+      <w:proofErr w:type="gramStart"/>
+      <w:r>
+        <w:rPr>
+          <w:rFonts w:ascii="BundesSans Medium" w:hAnsi="BundesSans Medium" w:cs="Segoe UI"/>
+          <w:sz w:val="24"/>
+          <w:szCs w:val="24"/>
+          <w:lang w:val="en-US"/>
+        </w:rPr>
+        <w:t>AD;</w:t>
       </w:r>
       <w:r>
         <w:rPr>
@@ -22689,6 +23939,7 @@
         </w:rPr>
         <w:t>U;;</w:t>
       </w:r>
+      <w:proofErr w:type="gramEnd"/>
       <w:r>
         <w:rPr>
           <w:rFonts w:ascii="BundesSans Medium" w:hAnsi="BundesSans Medium" w:cs="Segoe UI"/>
@@ -22739,16 +23990,36 @@
           <w:szCs w:val="24"/>
           <w:lang w:val="en-US"/>
         </w:rPr>
-        <w:t xml:space="preserve"> HEARTBEAT;</w:t>
-      </w:r>
-      <w:r>
-        <w:rPr>
-          <w:rFonts w:ascii="BundesSans Medium" w:hAnsi="BundesSans Medium" w:cs="Segoe UI"/>
-          <w:sz w:val="24"/>
-          <w:szCs w:val="24"/>
-          <w:lang w:val="en-US"/>
-        </w:rPr>
-        <w:t>43;;1022</w:t>
+        <w:t xml:space="preserve"> </w:t>
+      </w:r>
+      <w:proofErr w:type="gramStart"/>
+      <w:r>
+        <w:rPr>
+          <w:rFonts w:ascii="BundesSans Medium" w:hAnsi="BundesSans Medium" w:cs="Segoe UI"/>
+          <w:sz w:val="24"/>
+          <w:szCs w:val="24"/>
+          <w:lang w:val="en-US"/>
+        </w:rPr>
+        <w:t>HEARTBEAT;</w:t>
+      </w:r>
+      <w:r>
+        <w:rPr>
+          <w:rFonts w:ascii="BundesSans Medium" w:hAnsi="BundesSans Medium" w:cs="Segoe UI"/>
+          <w:sz w:val="24"/>
+          <w:szCs w:val="24"/>
+          <w:lang w:val="en-US"/>
+        </w:rPr>
+        <w:t>43;;</w:t>
+      </w:r>
+      <w:proofErr w:type="gramEnd"/>
+      <w:r>
+        <w:rPr>
+          <w:rFonts w:ascii="BundesSans Medium" w:hAnsi="BundesSans Medium" w:cs="Segoe UI"/>
+          <w:sz w:val="24"/>
+          <w:szCs w:val="24"/>
+          <w:lang w:val="en-US"/>
+        </w:rPr>
+        <w:t>1022</w:t>
       </w:r>
     </w:p>
     <w:p>
@@ -23300,6 +24571,7 @@
                 <w:lang w:val="en-US"/>
               </w:rPr>
             </w:pPr>
+            <w:proofErr w:type="spellStart"/>
             <w:r>
               <w:rPr>
                 <w:rFonts w:ascii="BundesSans Medium" w:hAnsi="BundesSans Medium" w:cs="Segoe UI"/>
@@ -23318,6 +24590,7 @@
               </w:rPr>
               <w:t>ontentType</w:t>
             </w:r>
+            <w:proofErr w:type="spellEnd"/>
           </w:p>
         </w:tc>
         <w:tc>
@@ -23476,6 +24749,7 @@
                 <w:lang w:val="en-US"/>
               </w:rPr>
             </w:pPr>
+            <w:proofErr w:type="spellStart"/>
             <w:r>
               <w:rPr>
                 <w:rFonts w:ascii="BundesSans Medium" w:hAnsi="BundesSans Medium" w:cs="Segoe UI"/>
@@ -23494,6 +24768,7 @@
               </w:rPr>
               <w:t>ncodingType</w:t>
             </w:r>
+            <w:proofErr w:type="spellEnd"/>
           </w:p>
         </w:tc>
         <w:tc>
@@ -23784,7 +25059,17 @@
           <w:szCs w:val="24"/>
           <w:lang w:val="en-US"/>
         </w:rPr>
-        <w:t>;5E;661D4410;66A3;R;</w:t>
+        <w:t>;5E;661D4410;66A</w:t>
+      </w:r>
+      <w:proofErr w:type="gramStart"/>
+      <w:r>
+        <w:rPr>
+          <w:rFonts w:ascii="BundesSans Medium" w:hAnsi="BundesSans Medium" w:cs="Segoe UI"/>
+          <w:sz w:val="24"/>
+          <w:szCs w:val="24"/>
+          <w:lang w:val="en-US"/>
+        </w:rPr>
+        <w:t>3;R;</w:t>
       </w:r>
       <w:r>
         <w:rPr>
@@ -23795,6 +25080,7 @@
         </w:rPr>
         <w:t>;</w:t>
       </w:r>
+      <w:proofErr w:type="gramEnd"/>
       <w:r>
         <w:rPr>
           <w:rFonts w:ascii="BundesSans Medium" w:hAnsi="BundesSans Medium" w:cs="Segoe UI"/>
@@ -23854,7 +25140,27 @@
           <w:szCs w:val="24"/>
           <w:lang w:val="en-US"/>
         </w:rPr>
-        <w:t>;5E;661D4410;66A3;R;</w:t>
+        <w:t>;5E;661D4410;66A</w:t>
+      </w:r>
+      <w:proofErr w:type="gramStart"/>
+      <w:r>
+        <w:rPr>
+          <w:rFonts w:ascii="BundesSans Medium" w:hAnsi="BundesSans Medium" w:cs="Segoe UI"/>
+          <w:sz w:val="24"/>
+          <w:szCs w:val="24"/>
+          <w:lang w:val="en-US"/>
+        </w:rPr>
+        <w:t>3;R</w:t>
+      </w:r>
+      <w:proofErr w:type="gramEnd"/>
+      <w:r>
+        <w:rPr>
+          <w:rFonts w:ascii="BundesSans Medium" w:hAnsi="BundesSans Medium" w:cs="Segoe UI"/>
+          <w:sz w:val="24"/>
+          <w:szCs w:val="24"/>
+          <w:lang w:val="en-US"/>
+        </w:rPr>
+        <w:t>;</w:t>
       </w:r>
       <w:r>
         <w:rPr>
@@ -23933,7 +25239,17 @@
           <w:szCs w:val="24"/>
           <w:lang w:val="en-US"/>
         </w:rPr>
-        <w:t>;5E;661D4410;66A3;R;</w:t>
+        <w:t>;5E;661D4410;66A</w:t>
+      </w:r>
+      <w:proofErr w:type="gramStart"/>
+      <w:r>
+        <w:rPr>
+          <w:rFonts w:ascii="BundesSans Medium" w:hAnsi="BundesSans Medium" w:cs="Segoe UI"/>
+          <w:sz w:val="24"/>
+          <w:szCs w:val="24"/>
+          <w:lang w:val="en-US"/>
+        </w:rPr>
+        <w:t>3;R;</w:t>
       </w:r>
       <w:r>
         <w:rPr>
@@ -23944,6 +25260,7 @@
         </w:rPr>
         <w:t>;</w:t>
       </w:r>
+      <w:proofErr w:type="gramEnd"/>
       <w:r>
         <w:rPr>
           <w:rFonts w:ascii="BundesSans Medium" w:hAnsi="BundesSans Medium" w:cs="Segoe UI"/>
@@ -24063,7 +25380,27 @@
           <w:szCs w:val="24"/>
           <w:lang w:val="en-US"/>
         </w:rPr>
-        <w:t>(t.b.d.)</w:t>
+        <w:t>(</w:t>
+      </w:r>
+      <w:proofErr w:type="spellStart"/>
+      <w:r>
+        <w:rPr>
+          <w:rFonts w:ascii="BundesSans Medium" w:hAnsi="BundesSans Medium" w:cs="Segoe UI"/>
+          <w:sz w:val="24"/>
+          <w:szCs w:val="24"/>
+          <w:lang w:val="en-US"/>
+        </w:rPr>
+        <w:t>t.b.d.</w:t>
+      </w:r>
+      <w:proofErr w:type="spellEnd"/>
+      <w:r>
+        <w:rPr>
+          <w:rFonts w:ascii="BundesSans Medium" w:hAnsi="BundesSans Medium" w:cs="Segoe UI"/>
+          <w:sz w:val="24"/>
+          <w:szCs w:val="24"/>
+          <w:lang w:val="en-US"/>
+        </w:rPr>
+        <w:t>)</w:t>
       </w:r>
     </w:p>
     <w:p>
@@ -24295,13 +25632,27 @@
       <w:rPr>
         <w:lang w:val="en-US"/>
       </w:rPr>
-      <w:t xml:space="preserve">                                                 </w:t>
+      <w:t xml:space="preserve">                                              </w:t>
+    </w:r>
+    <w:proofErr w:type="gramStart"/>
+    <w:r>
+      <w:rPr>
+        <w:lang w:val="en-US"/>
+      </w:rPr>
+      <w:t xml:space="preserve">   </w:t>
     </w:r>
     <w:r>
       <w:rPr>
         <w:lang w:val="en-US"/>
       </w:rPr>
-      <w:t xml:space="preserve">(releasable to the internet)     </w:t>
+      <w:t>(</w:t>
+    </w:r>
+    <w:proofErr w:type="gramEnd"/>
+    <w:r>
+      <w:rPr>
+        <w:lang w:val="en-US"/>
+      </w:rPr>
+      <w:t xml:space="preserve">releasable to the internet)     </w:t>
     </w:r>
     <w:r>
       <w:rPr>
@@ -24337,7 +25688,7 @@
       <w:rPr>
         <w:lang w:val="en-US"/>
       </w:rPr>
-      <w:t>6</w:t>
+      <w:t>8</w:t>
     </w:r>
     <w:r>
       <w:rPr>

</xml_diff>